<commit_message>
Entregable 2 - v1.1
</commit_message>
<xml_diff>
--- a/SDC_PP01_Product Planning.docx
+++ b/SDC_PP01_Product Planning.docx
@@ -1,6 +1,6 @@
 
 <file path=word/document.xml><?xml version="1.0" encoding="utf-8"?>
-<w:document xmlns:wpc="http://schemas.microsoft.com/office/word/2010/wordprocessingCanvas" xmlns:mo="http://schemas.microsoft.com/office/mac/office/2008/main" xmlns:mc="http://schemas.openxmlformats.org/markup-compatibility/2006" xmlns:mv="urn:schemas-microsoft-com:mac:vml" xmlns:o="urn:schemas-microsoft-com:office:office" xmlns:r="http://schemas.openxmlformats.org/officeDocument/2006/relationships" xmlns:m="http://schemas.openxmlformats.org/officeDocument/2006/math" xmlns:v="urn:schemas-microsoft-com:vml" xmlns:wp14="http://schemas.microsoft.com/office/word/2010/wordprocessingDrawing" xmlns:wp="http://schemas.openxmlformats.org/drawingml/2006/wordprocessingDrawing" xmlns:w10="urn:schemas-microsoft-com:office:word" xmlns:w="http://schemas.openxmlformats.org/wordprocessingml/2006/main" xmlns:w14="http://schemas.microsoft.com/office/word/2010/wordml" xmlns:w15="http://schemas.microsoft.com/office/word/2012/wordml" xmlns:wpg="http://schemas.microsoft.com/office/word/2010/wordprocessingGroup" xmlns:wpi="http://schemas.microsoft.com/office/word/2010/wordprocessingInk" xmlns:wne="http://schemas.microsoft.com/office/word/2006/wordml" xmlns:wps="http://schemas.microsoft.com/office/word/2010/wordprocessingShape" mc:Ignorable="w14 w15 wp14">
+<w:document xmlns:wpc="http://schemas.microsoft.com/office/word/2010/wordprocessingCanvas" xmlns:mc="http://schemas.openxmlformats.org/markup-compatibility/2006" xmlns:o="urn:schemas-microsoft-com:office:office" xmlns:r="http://schemas.openxmlformats.org/officeDocument/2006/relationships" xmlns:m="http://schemas.openxmlformats.org/officeDocument/2006/math" xmlns:v="urn:schemas-microsoft-com:vml" xmlns:wp14="http://schemas.microsoft.com/office/word/2010/wordprocessingDrawing" xmlns:wp="http://schemas.openxmlformats.org/drawingml/2006/wordprocessingDrawing" xmlns:w10="urn:schemas-microsoft-com:office:word" xmlns:w="http://schemas.openxmlformats.org/wordprocessingml/2006/main" xmlns:w14="http://schemas.microsoft.com/office/word/2010/wordml" xmlns:w15="http://schemas.microsoft.com/office/word/2012/wordml" xmlns:wpg="http://schemas.microsoft.com/office/word/2010/wordprocessingGroup" xmlns:wpi="http://schemas.microsoft.com/office/word/2010/wordprocessingInk" xmlns:wne="http://schemas.microsoft.com/office/word/2006/wordml" xmlns:wps="http://schemas.microsoft.com/office/word/2010/wordprocessingShape" mc:Ignorable="w14 w15 wp14">
   <w:body>
     <w:p>
       <w:pPr>
@@ -8,7 +8,6 @@
         <w:ind w:left="2124" w:hanging="2124"/>
         <w:jc w:val="center"/>
         <w:rPr>
-          <w:rFonts w:ascii="Arial" w:hAnsi="Arial" w:cs="Arial"/>
           <w:b/>
           <w:bCs/>
         </w:rPr>
@@ -20,7 +19,6 @@
         <w:spacing w:line="360" w:lineRule="auto"/>
         <w:jc w:val="center"/>
         <w:rPr>
-          <w:rFonts w:ascii="Arial" w:hAnsi="Arial" w:cs="Arial"/>
           <w:b/>
           <w:bCs/>
           <w:color w:val="948A54"/>
@@ -30,7 +28,6 @@
       </w:pPr>
       <w:r>
         <w:rPr>
-          <w:rFonts w:ascii="Arial" w:hAnsi="Arial" w:cs="Arial"/>
           <w:b/>
           <w:bCs/>
           <w:color w:val="948A54"/>
@@ -45,7 +42,6 @@
         <w:spacing w:line="360" w:lineRule="auto"/>
         <w:jc w:val="center"/>
         <w:rPr>
-          <w:rFonts w:ascii="Arial" w:hAnsi="Arial" w:cs="Arial"/>
           <w:b/>
           <w:bCs/>
           <w:color w:val="948A54"/>
@@ -55,7 +51,6 @@
       </w:pPr>
       <w:r>
         <w:rPr>
-          <w:rFonts w:ascii="Arial" w:hAnsi="Arial" w:cs="Arial"/>
           <w:b/>
           <w:bCs/>
           <w:color w:val="948A54"/>
@@ -70,7 +65,6 @@
         <w:spacing w:line="360" w:lineRule="auto"/>
         <w:jc w:val="center"/>
         <w:rPr>
-          <w:rFonts w:ascii="Arial" w:hAnsi="Arial" w:cs="Arial"/>
           <w:b/>
         </w:rPr>
       </w:pPr>
@@ -80,7 +74,6 @@
         <w:spacing w:line="360" w:lineRule="auto"/>
         <w:jc w:val="center"/>
         <w:rPr>
-          <w:rFonts w:ascii="Arial" w:hAnsi="Arial" w:cs="Arial"/>
           <w:b/>
           <w:bCs/>
           <w:color w:val="948A54"/>
@@ -90,7 +83,6 @@
       </w:pPr>
       <w:r>
         <w:rPr>
-          <w:rFonts w:ascii="Arial" w:hAnsi="Arial" w:cs="Arial"/>
           <w:b/>
           <w:bCs/>
           <w:color w:val="948A54"/>
@@ -105,7 +97,6 @@
         <w:spacing w:line="360" w:lineRule="auto"/>
         <w:jc w:val="center"/>
         <w:rPr>
-          <w:rFonts w:ascii="Arial" w:hAnsi="Arial" w:cs="Arial"/>
           <w:b/>
           <w:bCs/>
           <w:color w:val="948A54"/>
@@ -115,7 +106,6 @@
       </w:pPr>
       <w:r>
         <w:rPr>
-          <w:rFonts w:ascii="Arial" w:hAnsi="Arial" w:cs="Arial"/>
           <w:b/>
           <w:bCs/>
           <w:color w:val="948A54"/>
@@ -130,7 +120,6 @@
         <w:spacing w:line="360" w:lineRule="auto"/>
         <w:jc w:val="center"/>
         <w:rPr>
-          <w:rFonts w:ascii="Arial" w:hAnsi="Arial" w:cs="Arial"/>
           <w:b/>
           <w:bCs/>
           <w:color w:val="948A54"/>
@@ -140,7 +129,6 @@
       </w:pPr>
       <w:r>
         <w:rPr>
-          <w:rFonts w:ascii="Arial" w:hAnsi="Arial" w:cs="Arial"/>
           <w:b/>
           <w:bCs/>
           <w:color w:val="948A54"/>
@@ -151,7 +139,6 @@
       </w:r>
       <w:r>
         <w:rPr>
-          <w:rFonts w:ascii="Arial" w:hAnsi="Arial" w:cs="Arial"/>
           <w:b/>
           <w:bCs/>
           <w:color w:val="948A54"/>
@@ -160,9 +147,10 @@
         </w:rPr>
         <w:t>PRODUCT PLANNING</w:t>
       </w:r>
+      <w:bookmarkStart w:id="1" w:name="_GoBack"/>
+      <w:bookmarkEnd w:id="1"/>
       <w:r>
         <w:rPr>
-          <w:rFonts w:ascii="Arial" w:hAnsi="Arial" w:cs="Arial"/>
           <w:b/>
           <w:bCs/>
           <w:color w:val="948A54"/>
@@ -177,7 +165,6 @@
         <w:spacing w:line="360" w:lineRule="auto"/>
         <w:jc w:val="center"/>
         <w:rPr>
-          <w:rFonts w:ascii="Arial" w:hAnsi="Arial" w:cs="Arial"/>
           <w:b/>
           <w:bCs/>
           <w:color w:val="948A54"/>
@@ -187,7 +174,6 @@
       </w:pPr>
       <w:r>
         <w:rPr>
-          <w:rFonts w:ascii="Arial" w:hAnsi="Arial" w:cs="Arial"/>
           <w:b/>
           <w:bCs/>
           <w:color w:val="948A54"/>
@@ -198,7 +184,6 @@
       </w:r>
       <w:r>
         <w:rPr>
-          <w:rFonts w:ascii="Arial" w:hAnsi="Arial" w:cs="Arial"/>
           <w:b/>
           <w:bCs/>
           <w:color w:val="948A54"/>
@@ -209,7 +194,6 @@
       </w:r>
       <w:r>
         <w:rPr>
-          <w:rFonts w:ascii="Arial" w:hAnsi="Arial" w:cs="Arial"/>
           <w:b/>
           <w:bCs/>
           <w:color w:val="948A54"/>
@@ -220,7 +204,6 @@
       </w:r>
       <w:r>
         <w:rPr>
-          <w:rFonts w:ascii="Arial" w:hAnsi="Arial" w:cs="Arial"/>
           <w:b/>
           <w:bCs/>
           <w:color w:val="948A54"/>
@@ -231,7 +214,6 @@
       </w:r>
       <w:r>
         <w:rPr>
-          <w:rFonts w:ascii="Arial" w:hAnsi="Arial" w:cs="Arial"/>
           <w:b/>
           <w:bCs/>
           <w:color w:val="948A54"/>
@@ -247,7 +229,6 @@
         <w:ind w:left="1416" w:hanging="1416"/>
         <w:jc w:val="center"/>
         <w:rPr>
-          <w:rFonts w:ascii="Arial" w:hAnsi="Arial" w:cs="Arial"/>
           <w:b/>
           <w:color w:val="9E0000"/>
         </w:rPr>
@@ -259,7 +240,6 @@
         <w:ind w:left="1416" w:hanging="1416"/>
         <w:jc w:val="center"/>
         <w:rPr>
-          <w:rFonts w:ascii="Arial" w:hAnsi="Arial" w:cs="Arial"/>
           <w:b/>
           <w:color w:val="9E0000"/>
         </w:rPr>
@@ -271,7 +251,6 @@
         <w:ind w:left="1416" w:hanging="1416"/>
         <w:jc w:val="center"/>
         <w:rPr>
-          <w:rFonts w:ascii="Arial" w:hAnsi="Arial" w:cs="Arial"/>
           <w:b/>
           <w:color w:val="9E0000"/>
         </w:rPr>
@@ -283,7 +262,6 @@
         <w:ind w:left="1416" w:hanging="1416"/>
         <w:jc w:val="center"/>
         <w:rPr>
-          <w:rFonts w:ascii="Arial" w:hAnsi="Arial" w:cs="Arial"/>
           <w:b/>
           <w:color w:val="9E0000"/>
         </w:rPr>
@@ -295,7 +273,6 @@
         <w:ind w:left="1416" w:hanging="1416"/>
         <w:jc w:val="center"/>
         <w:rPr>
-          <w:rFonts w:ascii="Arial" w:hAnsi="Arial" w:cs="Arial"/>
           <w:b/>
           <w:color w:val="9E0000"/>
         </w:rPr>
@@ -307,7 +284,6 @@
         <w:ind w:left="1416" w:hanging="1416"/>
         <w:jc w:val="center"/>
         <w:rPr>
-          <w:rFonts w:ascii="Arial" w:hAnsi="Arial" w:cs="Arial"/>
           <w:b/>
           <w:color w:val="9E0000"/>
         </w:rPr>
@@ -317,22 +293,15 @@
       <w:pPr>
         <w:spacing w:line="360" w:lineRule="auto"/>
         <w:jc w:val="center"/>
-        <w:rPr>
-          <w:rFonts w:ascii="Arial" w:hAnsi="Arial" w:cs="Arial"/>
-        </w:rPr>
       </w:pPr>
     </w:p>
     <w:p>
       <w:pPr>
         <w:spacing w:line="360" w:lineRule="auto"/>
         <w:jc w:val="center"/>
-        <w:rPr>
-          <w:rFonts w:ascii="Arial" w:hAnsi="Arial" w:cs="Arial"/>
-        </w:rPr>
       </w:pPr>
       <w:r>
         <w:rPr>
-          <w:rFonts w:ascii="Arial" w:hAnsi="Arial" w:cs="Arial"/>
           <w:b/>
           <w:bCs/>
           <w:color w:val="948A54"/>
@@ -346,7 +315,6 @@
       <w:pPr>
         <w:jc w:val="right"/>
         <w:rPr>
-          <w:rFonts w:ascii="Arial" w:hAnsi="Arial" w:cs="Arial"/>
           <w:b/>
           <w:bCs/>
           <w:sz w:val="36"/>
@@ -358,7 +326,6 @@
       <w:pPr>
         <w:jc w:val="right"/>
         <w:rPr>
-          <w:rFonts w:ascii="Arial" w:hAnsi="Arial" w:cs="Arial"/>
           <w:b/>
           <w:bCs/>
           <w:sz w:val="36"/>
@@ -370,7 +337,6 @@
       <w:pPr>
         <w:jc w:val="right"/>
         <w:rPr>
-          <w:rFonts w:ascii="Arial" w:hAnsi="Arial" w:cs="Arial"/>
           <w:b/>
           <w:bCs/>
           <w:sz w:val="36"/>
@@ -410,7 +376,6 @@
             <w:pPr>
               <w:jc w:val="both"/>
               <w:rPr>
-                <w:rFonts w:ascii="Arial" w:hAnsi="Arial" w:cs="Arial"/>
                 <w:b/>
                 <w:bCs/>
                 <w:color w:val="948A54"/>
@@ -420,7 +385,6 @@
             </w:pPr>
             <w:r>
               <w:rPr>
-                <w:rFonts w:ascii="Arial" w:hAnsi="Arial" w:cs="Arial"/>
                 <w:b/>
                 <w:bCs/>
                 <w:color w:val="948A54"/>
@@ -440,7 +404,6 @@
             <w:pPr>
               <w:jc w:val="both"/>
               <w:rPr>
-                <w:rFonts w:ascii="Arial" w:hAnsi="Arial" w:cs="Arial"/>
                 <w:b/>
                 <w:bCs/>
                 <w:color w:val="948A54"/>
@@ -450,7 +413,6 @@
             </w:pPr>
             <w:r>
               <w:rPr>
-                <w:rFonts w:ascii="Arial" w:hAnsi="Arial" w:cs="Arial"/>
                 <w:b/>
                 <w:bCs/>
                 <w:color w:val="948A54"/>
@@ -470,7 +432,6 @@
             <w:pPr>
               <w:jc w:val="both"/>
               <w:rPr>
-                <w:rFonts w:ascii="Arial" w:hAnsi="Arial" w:cs="Arial"/>
                 <w:b/>
                 <w:bCs/>
                 <w:color w:val="948A54"/>
@@ -480,7 +441,6 @@
             </w:pPr>
             <w:r>
               <w:rPr>
-                <w:rFonts w:ascii="Arial" w:hAnsi="Arial" w:cs="Arial"/>
                 <w:b/>
                 <w:bCs/>
                 <w:color w:val="948A54"/>
@@ -505,7 +465,6 @@
             <w:pPr>
               <w:jc w:val="both"/>
               <w:rPr>
-                <w:rFonts w:ascii="Arial" w:hAnsi="Arial" w:cs="Arial"/>
                 <w:b/>
                 <w:bCs/>
                 <w:color w:val="948A54"/>
@@ -518,7 +477,6 @@
             <w:pPr>
               <w:jc w:val="both"/>
               <w:rPr>
-                <w:rFonts w:ascii="Arial" w:hAnsi="Arial" w:cs="Arial"/>
                 <w:b/>
                 <w:bCs/>
                 <w:color w:val="948A54"/>
@@ -531,7 +489,6 @@
             <w:pPr>
               <w:jc w:val="both"/>
               <w:rPr>
-                <w:rFonts w:ascii="Arial" w:hAnsi="Arial" w:cs="Arial"/>
                 <w:b/>
                 <w:bCs/>
                 <w:color w:val="948A54"/>
@@ -544,7 +501,6 @@
             <w:pPr>
               <w:jc w:val="both"/>
               <w:rPr>
-                <w:rFonts w:ascii="Arial" w:hAnsi="Arial" w:cs="Arial"/>
                 <w:b/>
                 <w:bCs/>
                 <w:color w:val="948A54"/>
@@ -557,7 +513,6 @@
             <w:pPr>
               <w:jc w:val="both"/>
               <w:rPr>
-                <w:rFonts w:ascii="Arial" w:hAnsi="Arial" w:cs="Arial"/>
                 <w:b/>
                 <w:bCs/>
                 <w:color w:val="948A54"/>
@@ -576,7 +531,6 @@
             <w:pPr>
               <w:jc w:val="both"/>
               <w:rPr>
-                <w:rFonts w:ascii="Arial" w:hAnsi="Arial" w:cs="Arial"/>
                 <w:b/>
                 <w:bCs/>
                 <w:color w:val="948A54"/>
@@ -595,7 +549,6 @@
             <w:pPr>
               <w:jc w:val="both"/>
               <w:rPr>
-                <w:rFonts w:ascii="Arial" w:hAnsi="Arial" w:cs="Arial"/>
                 <w:b/>
                 <w:bCs/>
                 <w:color w:val="948A54"/>
@@ -619,7 +572,6 @@
             <w:pPr>
               <w:jc w:val="both"/>
               <w:rPr>
-                <w:rFonts w:ascii="Arial" w:hAnsi="Arial" w:cs="Arial"/>
                 <w:b/>
                 <w:bCs/>
                 <w:color w:val="948A54"/>
@@ -629,7 +581,6 @@
             </w:pPr>
             <w:r>
               <w:rPr>
-                <w:rFonts w:ascii="Arial" w:hAnsi="Arial" w:cs="Arial"/>
                 <w:b/>
                 <w:bCs/>
                 <w:color w:val="948A54"/>
@@ -641,7 +592,6 @@
             <w:proofErr w:type="spellStart"/>
             <w:r>
               <w:rPr>
-                <w:rFonts w:ascii="Arial" w:hAnsi="Arial" w:cs="Arial"/>
                 <w:b/>
                 <w:bCs/>
                 <w:color w:val="948A54"/>
@@ -653,7 +603,6 @@
             <w:proofErr w:type="spellEnd"/>
             <w:r>
               <w:rPr>
-                <w:rFonts w:ascii="Arial" w:hAnsi="Arial" w:cs="Arial"/>
                 <w:b/>
                 <w:bCs/>
                 <w:color w:val="948A54"/>
@@ -667,7 +616,6 @@
             <w:pPr>
               <w:jc w:val="both"/>
               <w:rPr>
-                <w:rFonts w:ascii="Arial" w:hAnsi="Arial" w:cs="Arial"/>
                 <w:bCs/>
                 <w:color w:val="948A54"/>
                 <w:sz w:val="22"/>
@@ -677,7 +625,6 @@
             <w:proofErr w:type="spellStart"/>
             <w:r>
               <w:rPr>
-                <w:rFonts w:ascii="Arial" w:hAnsi="Arial" w:cs="Arial"/>
                 <w:bCs/>
                 <w:color w:val="948A54"/>
                 <w:sz w:val="22"/>
@@ -688,7 +635,6 @@
             <w:proofErr w:type="spellEnd"/>
             <w:r>
               <w:rPr>
-                <w:rFonts w:ascii="Arial" w:hAnsi="Arial" w:cs="Arial"/>
                 <w:bCs/>
                 <w:color w:val="948A54"/>
                 <w:sz w:val="22"/>
@@ -699,7 +645,6 @@
             <w:proofErr w:type="spellStart"/>
             <w:r>
               <w:rPr>
-                <w:rFonts w:ascii="Arial" w:hAnsi="Arial" w:cs="Arial"/>
                 <w:bCs/>
                 <w:color w:val="948A54"/>
                 <w:sz w:val="22"/>
@@ -713,7 +658,6 @@
             <w:pPr>
               <w:jc w:val="both"/>
               <w:rPr>
-                <w:rFonts w:ascii="Arial" w:hAnsi="Arial" w:cs="Arial"/>
                 <w:b/>
                 <w:bCs/>
                 <w:color w:val="948A54"/>
@@ -723,7 +667,6 @@
             </w:pPr>
             <w:r>
               <w:rPr>
-                <w:rFonts w:ascii="Arial" w:hAnsi="Arial" w:cs="Arial"/>
                 <w:bCs/>
                 <w:color w:val="948A54"/>
                 <w:sz w:val="22"/>
@@ -733,7 +676,6 @@
             </w:r>
             <w:r>
               <w:rPr>
-                <w:rFonts w:ascii="Arial" w:hAnsi="Arial" w:cs="Arial"/>
                 <w:bCs/>
                 <w:color w:val="948A54"/>
                 <w:sz w:val="22"/>
@@ -752,7 +694,6 @@
             <w:pPr>
               <w:jc w:val="both"/>
               <w:rPr>
-                <w:rFonts w:ascii="Arial" w:hAnsi="Arial" w:cs="Arial"/>
                 <w:b/>
                 <w:bCs/>
                 <w:color w:val="948A54"/>
@@ -762,7 +703,6 @@
             </w:pPr>
             <w:r>
               <w:rPr>
-                <w:rFonts w:ascii="Arial" w:hAnsi="Arial" w:cs="Arial"/>
                 <w:b/>
                 <w:bCs/>
                 <w:color w:val="948A54"/>
@@ -774,7 +714,6 @@
             <w:proofErr w:type="spellStart"/>
             <w:r>
               <w:rPr>
-                <w:rFonts w:ascii="Arial" w:hAnsi="Arial" w:cs="Arial"/>
                 <w:b/>
                 <w:bCs/>
                 <w:color w:val="948A54"/>
@@ -789,7 +728,6 @@
             <w:pPr>
               <w:jc w:val="both"/>
               <w:rPr>
-                <w:rFonts w:ascii="Arial" w:hAnsi="Arial" w:cs="Arial"/>
                 <w:bCs/>
                 <w:color w:val="948A54"/>
                 <w:sz w:val="22"/>
@@ -799,7 +737,6 @@
             <w:proofErr w:type="spellStart"/>
             <w:r>
               <w:rPr>
-                <w:rFonts w:ascii="Arial" w:hAnsi="Arial" w:cs="Arial"/>
                 <w:bCs/>
                 <w:color w:val="948A54"/>
                 <w:sz w:val="22"/>
@@ -813,7 +750,6 @@
             <w:pPr>
               <w:jc w:val="both"/>
               <w:rPr>
-                <w:rFonts w:ascii="Arial" w:hAnsi="Arial" w:cs="Arial"/>
                 <w:b/>
                 <w:bCs/>
                 <w:color w:val="948A54"/>
@@ -823,7 +759,6 @@
             </w:pPr>
             <w:r>
               <w:rPr>
-                <w:rFonts w:ascii="Arial" w:hAnsi="Arial" w:cs="Arial"/>
                 <w:bCs/>
                 <w:color w:val="948A54"/>
                 <w:sz w:val="22"/>
@@ -833,7 +768,6 @@
             </w:r>
             <w:r>
               <w:rPr>
-                <w:rFonts w:ascii="Arial" w:hAnsi="Arial" w:cs="Arial"/>
                 <w:bCs/>
                 <w:color w:val="948A54"/>
                 <w:sz w:val="22"/>
@@ -852,7 +786,6 @@
             <w:pPr>
               <w:jc w:val="both"/>
               <w:rPr>
-                <w:rFonts w:ascii="Arial" w:hAnsi="Arial" w:cs="Arial"/>
                 <w:b/>
                 <w:bCs/>
                 <w:color w:val="948A54"/>
@@ -862,7 +795,6 @@
             </w:pPr>
             <w:r>
               <w:rPr>
-                <w:rFonts w:ascii="Arial" w:hAnsi="Arial" w:cs="Arial"/>
                 <w:b/>
                 <w:bCs/>
                 <w:color w:val="948A54"/>
@@ -874,7 +806,6 @@
             <w:proofErr w:type="spellStart"/>
             <w:r>
               <w:rPr>
-                <w:rFonts w:ascii="Arial" w:hAnsi="Arial" w:cs="Arial"/>
                 <w:b/>
                 <w:bCs/>
                 <w:color w:val="948A54"/>
@@ -886,7 +817,6 @@
             <w:proofErr w:type="spellEnd"/>
             <w:r>
               <w:rPr>
-                <w:rFonts w:ascii="Arial" w:hAnsi="Arial" w:cs="Arial"/>
                 <w:b/>
                 <w:bCs/>
                 <w:color w:val="948A54"/>
@@ -900,7 +830,6 @@
             <w:pPr>
               <w:jc w:val="both"/>
               <w:rPr>
-                <w:rFonts w:ascii="Arial" w:hAnsi="Arial" w:cs="Arial"/>
                 <w:bCs/>
                 <w:color w:val="948A54"/>
                 <w:sz w:val="22"/>
@@ -910,7 +839,6 @@
             <w:proofErr w:type="spellStart"/>
             <w:r>
               <w:rPr>
-                <w:rFonts w:ascii="Arial" w:hAnsi="Arial" w:cs="Arial"/>
                 <w:bCs/>
                 <w:color w:val="948A54"/>
                 <w:sz w:val="22"/>
@@ -921,7 +849,6 @@
             <w:proofErr w:type="spellEnd"/>
             <w:r>
               <w:rPr>
-                <w:rFonts w:ascii="Arial" w:hAnsi="Arial" w:cs="Arial"/>
                 <w:bCs/>
                 <w:color w:val="948A54"/>
                 <w:sz w:val="22"/>
@@ -932,7 +859,6 @@
             <w:proofErr w:type="spellStart"/>
             <w:r>
               <w:rPr>
-                <w:rFonts w:ascii="Arial" w:hAnsi="Arial" w:cs="Arial"/>
                 <w:bCs/>
                 <w:color w:val="948A54"/>
                 <w:sz w:val="22"/>
@@ -946,7 +872,6 @@
             <w:pPr>
               <w:jc w:val="both"/>
               <w:rPr>
-                <w:rFonts w:ascii="Arial" w:hAnsi="Arial" w:cs="Arial"/>
                 <w:b/>
                 <w:bCs/>
                 <w:color w:val="948A54"/>
@@ -956,7 +881,6 @@
             </w:pPr>
             <w:r>
               <w:rPr>
-                <w:rFonts w:ascii="Arial" w:hAnsi="Arial" w:cs="Arial"/>
                 <w:bCs/>
                 <w:color w:val="948A54"/>
                 <w:sz w:val="22"/>
@@ -966,7 +890,6 @@
             </w:r>
             <w:r>
               <w:rPr>
-                <w:rFonts w:ascii="Arial" w:hAnsi="Arial" w:cs="Arial"/>
                 <w:bCs/>
                 <w:color w:val="948A54"/>
                 <w:sz w:val="22"/>
@@ -983,7 +906,6 @@
       <w:pPr>
         <w:jc w:val="center"/>
         <w:rPr>
-          <w:rFonts w:ascii="Calibri" w:hAnsi="Calibri"/>
           <w:b/>
           <w:sz w:val="32"/>
           <w:szCs w:val="32"/>
@@ -995,7 +917,6 @@
       <w:pPr>
         <w:jc w:val="center"/>
         <w:rPr>
-          <w:rFonts w:ascii="Calibri" w:hAnsi="Calibri"/>
           <w:b/>
           <w:sz w:val="32"/>
           <w:szCs w:val="32"/>
@@ -1004,7 +925,6 @@
       </w:pPr>
       <w:r>
         <w:rPr>
-          <w:rFonts w:ascii="Calibri" w:hAnsi="Calibri"/>
           <w:b/>
           <w:sz w:val="32"/>
           <w:szCs w:val="32"/>
@@ -1012,16 +932,18 @@
         </w:rPr>
         <w:br w:type="page"/>
       </w:r>
-      <w:bookmarkStart w:id="1" w:name="_GoBack"/>
     </w:p>
-    <w:bookmarkEnd w:id="1"/>
     <w:p>
       <w:pPr>
         <w:pStyle w:val="TtulodeTDC"/>
+        <w:rPr>
+          <w:rFonts w:ascii="Times New Roman" w:hAnsi="Times New Roman"/>
+        </w:rPr>
       </w:pPr>
       <w:proofErr w:type="spellStart"/>
       <w:r>
         <w:rPr>
+          <w:rFonts w:ascii="Times New Roman" w:hAnsi="Times New Roman"/>
           <w:lang w:val="es-ES"/>
         </w:rPr>
         <w:t>Indice</w:t>
@@ -1036,7 +958,6 @@
           <w:tab w:val="right" w:leader="dot" w:pos="9394"/>
         </w:tabs>
         <w:rPr>
-          <w:rFonts w:ascii="Calibri" w:hAnsi="Calibri"/>
           <w:noProof/>
         </w:rPr>
       </w:pPr>
@@ -1059,14 +980,13 @@
         <w:r>
           <w:rPr>
             <w:rStyle w:val="Hipervnculo"/>
-            <w:rFonts w:ascii="Arial" w:eastAsia="Arial" w:hAnsi="Arial"/>
+            <w:rFonts w:eastAsia="Arial"/>
             <w:noProof/>
           </w:rPr>
           <w:t>1</w:t>
         </w:r>
         <w:r>
           <w:rPr>
-            <w:rFonts w:ascii="Calibri" w:hAnsi="Calibri"/>
             <w:noProof/>
           </w:rPr>
           <w:tab/>
@@ -1074,7 +994,7 @@
         <w:r>
           <w:rPr>
             <w:rStyle w:val="Hipervnculo"/>
-            <w:rFonts w:ascii="Arial" w:eastAsia="Arial" w:hAnsi="Arial"/>
+            <w:rFonts w:eastAsia="Arial"/>
             <w:noProof/>
           </w:rPr>
           <w:t>HISTORIA DE LAS REVISIONES</w:t>
@@ -1137,7 +1057,6 @@
           <w:tab w:val="right" w:leader="dot" w:pos="9394"/>
         </w:tabs>
         <w:rPr>
-          <w:rFonts w:ascii="Calibri" w:hAnsi="Calibri"/>
           <w:noProof/>
         </w:rPr>
       </w:pPr>
@@ -1145,14 +1064,13 @@
         <w:r>
           <w:rPr>
             <w:rStyle w:val="Hipervnculo"/>
-            <w:rFonts w:ascii="Arial" w:eastAsia="Arial" w:hAnsi="Arial"/>
+            <w:rFonts w:eastAsia="Arial"/>
             <w:noProof/>
           </w:rPr>
           <w:t>2</w:t>
         </w:r>
         <w:r>
           <w:rPr>
-            <w:rFonts w:ascii="Calibri" w:hAnsi="Calibri"/>
             <w:noProof/>
           </w:rPr>
           <w:tab/>
@@ -1160,7 +1078,7 @@
         <w:r>
           <w:rPr>
             <w:rStyle w:val="Hipervnculo"/>
-            <w:rFonts w:ascii="Arial" w:eastAsia="Arial" w:hAnsi="Arial"/>
+            <w:rFonts w:eastAsia="Arial"/>
             <w:noProof/>
           </w:rPr>
           <w:t>PROPÓSITO DEL DOCUMENTO</w:t>
@@ -1223,7 +1141,6 @@
           <w:tab w:val="right" w:leader="dot" w:pos="9394"/>
         </w:tabs>
         <w:rPr>
-          <w:rFonts w:ascii="Calibri" w:hAnsi="Calibri"/>
           <w:noProof/>
         </w:rPr>
       </w:pPr>
@@ -1231,14 +1148,13 @@
         <w:r>
           <w:rPr>
             <w:rStyle w:val="Hipervnculo"/>
-            <w:rFonts w:ascii="Arial" w:eastAsia="Arial" w:hAnsi="Arial"/>
+            <w:rFonts w:eastAsia="Arial"/>
             <w:noProof/>
           </w:rPr>
           <w:t>3</w:t>
         </w:r>
         <w:r>
           <w:rPr>
-            <w:rFonts w:ascii="Calibri" w:hAnsi="Calibri"/>
             <w:noProof/>
           </w:rPr>
           <w:tab/>
@@ -1246,7 +1162,7 @@
         <w:r>
           <w:rPr>
             <w:rStyle w:val="Hipervnculo"/>
-            <w:rFonts w:ascii="Arial" w:eastAsia="Arial" w:hAnsi="Arial"/>
+            <w:rFonts w:eastAsia="Arial"/>
             <w:noProof/>
           </w:rPr>
           <w:t>OBJETIVO</w:t>
@@ -1309,7 +1225,6 @@
           <w:tab w:val="right" w:leader="dot" w:pos="9394"/>
         </w:tabs>
         <w:rPr>
-          <w:rFonts w:ascii="Calibri" w:hAnsi="Calibri"/>
           <w:noProof/>
         </w:rPr>
       </w:pPr>
@@ -1317,14 +1232,13 @@
         <w:r>
           <w:rPr>
             <w:rStyle w:val="Hipervnculo"/>
-            <w:rFonts w:ascii="Arial" w:eastAsia="Arial" w:hAnsi="Arial"/>
+            <w:rFonts w:eastAsia="Arial"/>
             <w:noProof/>
           </w:rPr>
           <w:t>4</w:t>
         </w:r>
         <w:r>
           <w:rPr>
-            <w:rFonts w:ascii="Calibri" w:hAnsi="Calibri"/>
             <w:noProof/>
           </w:rPr>
           <w:tab/>
@@ -1332,7 +1246,7 @@
         <w:r>
           <w:rPr>
             <w:rStyle w:val="Hipervnculo"/>
-            <w:rFonts w:ascii="Arial" w:eastAsia="Arial" w:hAnsi="Arial"/>
+            <w:rFonts w:eastAsia="Arial"/>
             <w:noProof/>
           </w:rPr>
           <w:t>REFERENCIAS</w:t>
@@ -1395,7 +1309,6 @@
           <w:tab w:val="right" w:leader="dot" w:pos="9394"/>
         </w:tabs>
         <w:rPr>
-          <w:rFonts w:ascii="Calibri" w:hAnsi="Calibri"/>
           <w:noProof/>
         </w:rPr>
       </w:pPr>
@@ -1403,7 +1316,6 @@
         <w:r>
           <w:rPr>
             <w:rStyle w:val="Hipervnculo"/>
-            <w:rFonts w:ascii="Arial" w:hAnsi="Arial" w:cs="Arial"/>
             <w:noProof/>
             <w:lang w:val="es-ES"/>
           </w:rPr>
@@ -1411,7 +1323,6 @@
         </w:r>
         <w:r>
           <w:rPr>
-            <w:rFonts w:ascii="Calibri" w:hAnsi="Calibri"/>
             <w:noProof/>
           </w:rPr>
           <w:tab/>
@@ -1419,7 +1330,6 @@
         <w:r>
           <w:rPr>
             <w:rStyle w:val="Hipervnculo"/>
-            <w:rFonts w:ascii="Arial" w:hAnsi="Arial" w:cs="Arial"/>
             <w:noProof/>
             <w:lang w:val="es-ES"/>
           </w:rPr>
@@ -1490,7 +1400,6 @@
       <w:pPr>
         <w:jc w:val="center"/>
         <w:rPr>
-          <w:rFonts w:ascii="Calibri" w:hAnsi="Calibri"/>
           <w:b/>
           <w:sz w:val="32"/>
           <w:szCs w:val="32"/>
@@ -1515,13 +1424,13 @@
         </w:pBdr>
         <w:spacing w:before="480" w:after="120"/>
         <w:rPr>
-          <w:rFonts w:ascii="Arial" w:eastAsia="Arial" w:hAnsi="Arial"/>
+          <w:rFonts w:ascii="Times New Roman" w:eastAsia="Arial" w:hAnsi="Times New Roman"/>
           <w:sz w:val="24"/>
         </w:rPr>
       </w:pPr>
       <w:r>
         <w:rPr>
-          <w:rFonts w:ascii="Calibri" w:hAnsi="Calibri"/>
+          <w:rFonts w:ascii="Times New Roman" w:hAnsi="Times New Roman"/>
           <w:lang w:val="es-ES"/>
         </w:rPr>
         <w:br w:type="page"/>
@@ -1530,7 +1439,7 @@
       <w:bookmarkStart w:id="3" w:name="_Toc516510393"/>
       <w:r>
         <w:rPr>
-          <w:rFonts w:ascii="Arial" w:eastAsia="Arial" w:hAnsi="Arial"/>
+          <w:rFonts w:ascii="Times New Roman" w:eastAsia="Arial" w:hAnsi="Times New Roman"/>
           <w:sz w:val="24"/>
         </w:rPr>
         <w:lastRenderedPageBreak/>
@@ -1543,7 +1452,7 @@
       <w:pPr>
         <w:jc w:val="center"/>
         <w:rPr>
-          <w:rFonts w:ascii="Arial" w:eastAsia="Arial" w:hAnsi="Arial" w:cs="Arial"/>
+          <w:rFonts w:eastAsia="Arial"/>
           <w:b/>
         </w:rPr>
       </w:pPr>
@@ -1590,6 +1499,7 @@
             <w:pPr>
               <w:pStyle w:val="TableHeading"/>
               <w:rPr>
+                <w:rFonts w:ascii="Times New Roman" w:hAnsi="Times New Roman"/>
                 <w:b w:val="0"/>
                 <w:sz w:val="22"/>
                 <w:lang w:val="es-MX"/>
@@ -1597,6 +1507,7 @@
             </w:pPr>
             <w:r>
               <w:rPr>
+                <w:rFonts w:ascii="Times New Roman" w:hAnsi="Times New Roman"/>
                 <w:b w:val="0"/>
                 <w:sz w:val="22"/>
                 <w:lang w:val="es-MX"/>
@@ -1622,6 +1533,7 @@
             <w:pPr>
               <w:pStyle w:val="TableHeading"/>
               <w:rPr>
+                <w:rFonts w:ascii="Times New Roman" w:hAnsi="Times New Roman"/>
                 <w:b w:val="0"/>
                 <w:sz w:val="22"/>
                 <w:lang w:val="es-MX"/>
@@ -1629,6 +1541,7 @@
             </w:pPr>
             <w:r>
               <w:rPr>
+                <w:rFonts w:ascii="Times New Roman" w:hAnsi="Times New Roman"/>
                 <w:b w:val="0"/>
                 <w:sz w:val="22"/>
                 <w:lang w:val="es-MX"/>
@@ -1654,6 +1567,7 @@
             <w:pPr>
               <w:pStyle w:val="TableHeading"/>
               <w:rPr>
+                <w:rFonts w:ascii="Times New Roman" w:hAnsi="Times New Roman"/>
                 <w:b w:val="0"/>
                 <w:sz w:val="22"/>
                 <w:lang w:val="es-MX"/>
@@ -1661,6 +1575,7 @@
             </w:pPr>
             <w:r>
               <w:rPr>
+                <w:rFonts w:ascii="Times New Roman" w:hAnsi="Times New Roman"/>
                 <w:b w:val="0"/>
                 <w:sz w:val="22"/>
                 <w:lang w:val="es-MX"/>
@@ -1686,6 +1601,7 @@
             <w:pPr>
               <w:pStyle w:val="TableHeading"/>
               <w:rPr>
+                <w:rFonts w:ascii="Times New Roman" w:hAnsi="Times New Roman"/>
                 <w:b w:val="0"/>
                 <w:sz w:val="22"/>
                 <w:lang w:val="es-MX"/>
@@ -1693,6 +1609,7 @@
             </w:pPr>
             <w:r>
               <w:rPr>
+                <w:rFonts w:ascii="Times New Roman" w:hAnsi="Times New Roman"/>
                 <w:b w:val="0"/>
                 <w:sz w:val="22"/>
                 <w:lang w:val="es-MX"/>
@@ -1718,12 +1635,14 @@
             <w:pPr>
               <w:pStyle w:val="TableText"/>
               <w:rPr>
+                <w:rFonts w:ascii="Times New Roman" w:hAnsi="Times New Roman"/>
                 <w:sz w:val="22"/>
                 <w:lang w:val="es-MX"/>
               </w:rPr>
             </w:pPr>
             <w:r>
               <w:rPr>
+                <w:rFonts w:ascii="Times New Roman" w:hAnsi="Times New Roman"/>
                 <w:sz w:val="22"/>
                 <w:lang w:val="es-MX"/>
               </w:rPr>
@@ -1746,12 +1665,14 @@
             <w:pPr>
               <w:pStyle w:val="TableText"/>
               <w:rPr>
+                <w:rFonts w:ascii="Times New Roman" w:hAnsi="Times New Roman"/>
                 <w:sz w:val="22"/>
                 <w:lang w:val="es-MX"/>
               </w:rPr>
             </w:pPr>
             <w:r>
               <w:rPr>
+                <w:rFonts w:ascii="Times New Roman" w:hAnsi="Times New Roman"/>
                 <w:sz w:val="22"/>
                 <w:lang w:val="es-MX"/>
               </w:rPr>
@@ -1759,6 +1680,7 @@
             </w:r>
             <w:r>
               <w:rPr>
+                <w:rFonts w:ascii="Times New Roman" w:hAnsi="Times New Roman"/>
                 <w:sz w:val="22"/>
                 <w:lang w:val="es-MX"/>
               </w:rPr>
@@ -1781,12 +1703,14 @@
             <w:pPr>
               <w:pStyle w:val="TableText"/>
               <w:rPr>
+                <w:rFonts w:ascii="Times New Roman" w:hAnsi="Times New Roman"/>
                 <w:sz w:val="22"/>
                 <w:lang w:val="es-MX"/>
               </w:rPr>
             </w:pPr>
             <w:r>
               <w:rPr>
+                <w:rFonts w:ascii="Times New Roman" w:hAnsi="Times New Roman"/>
                 <w:sz w:val="22"/>
                 <w:lang w:val="es-MX"/>
               </w:rPr>
@@ -1809,12 +1733,14 @@
             <w:pPr>
               <w:pStyle w:val="TableText"/>
               <w:rPr>
+                <w:rFonts w:ascii="Times New Roman" w:hAnsi="Times New Roman"/>
                 <w:sz w:val="22"/>
                 <w:lang w:val="es-MX"/>
               </w:rPr>
             </w:pPr>
             <w:r>
               <w:rPr>
+                <w:rFonts w:ascii="Times New Roman" w:hAnsi="Times New Roman"/>
                 <w:sz w:val="22"/>
                 <w:lang w:val="es-MX"/>
               </w:rPr>
@@ -1828,7 +1754,7 @@
       <w:pPr>
         <w:jc w:val="center"/>
         <w:rPr>
-          <w:rFonts w:ascii="Arial" w:eastAsia="Arial" w:hAnsi="Arial" w:cs="Arial"/>
+          <w:rFonts w:eastAsia="Arial"/>
           <w:b/>
         </w:rPr>
       </w:pPr>
@@ -1850,7 +1776,7 @@
         </w:pBdr>
         <w:spacing w:before="480" w:after="120"/>
         <w:rPr>
-          <w:rFonts w:ascii="Arial" w:eastAsia="Arial" w:hAnsi="Arial"/>
+          <w:rFonts w:ascii="Times New Roman" w:eastAsia="Arial" w:hAnsi="Times New Roman"/>
           <w:sz w:val="24"/>
         </w:rPr>
       </w:pPr>
@@ -1858,7 +1784,7 @@
       <w:bookmarkStart w:id="5" w:name="_Toc516510394"/>
       <w:r>
         <w:rPr>
-          <w:rFonts w:ascii="Arial" w:eastAsia="Arial" w:hAnsi="Arial"/>
+          <w:rFonts w:ascii="Times New Roman" w:eastAsia="Arial" w:hAnsi="Times New Roman"/>
           <w:sz w:val="24"/>
         </w:rPr>
         <w:t xml:space="preserve">PROPÓSITO DEL </w:t>
@@ -1866,7 +1792,7 @@
       <w:bookmarkEnd w:id="4"/>
       <w:r>
         <w:rPr>
-          <w:rFonts w:ascii="Arial" w:eastAsia="Arial" w:hAnsi="Arial"/>
+          <w:rFonts w:ascii="Times New Roman" w:eastAsia="Arial" w:hAnsi="Times New Roman"/>
           <w:sz w:val="24"/>
         </w:rPr>
         <w:t>DOCUMENTO</w:t>
@@ -1874,7 +1800,7 @@
       <w:bookmarkEnd w:id="5"/>
       <w:r>
         <w:rPr>
-          <w:rFonts w:ascii="Arial" w:eastAsia="Arial" w:hAnsi="Arial"/>
+          <w:rFonts w:ascii="Times New Roman" w:eastAsia="Arial" w:hAnsi="Times New Roman"/>
           <w:sz w:val="24"/>
         </w:rPr>
         <w:t xml:space="preserve"> </w:t>
@@ -1886,14 +1812,14 @@
         <w:ind w:left="426"/>
         <w:jc w:val="both"/>
         <w:rPr>
-          <w:rFonts w:ascii="Arial" w:eastAsia="Arial" w:hAnsi="Arial" w:cs="Arial"/>
+          <w:rFonts w:eastAsia="Arial"/>
           <w:sz w:val="22"/>
           <w:szCs w:val="22"/>
         </w:rPr>
       </w:pPr>
       <w:r>
         <w:rPr>
-          <w:rFonts w:ascii="Arial" w:eastAsia="Arial" w:hAnsi="Arial" w:cs="Arial"/>
+          <w:rFonts w:eastAsia="Arial"/>
           <w:sz w:val="22"/>
           <w:szCs w:val="22"/>
         </w:rPr>
@@ -1901,7 +1827,7 @@
       </w:r>
       <w:r>
         <w:rPr>
-          <w:rFonts w:ascii="Arial" w:eastAsia="Arial" w:hAnsi="Arial" w:cs="Arial"/>
+          <w:rFonts w:eastAsia="Arial"/>
           <w:sz w:val="22"/>
           <w:szCs w:val="22"/>
         </w:rPr>
@@ -1909,7 +1835,7 @@
       </w:r>
       <w:r>
         <w:rPr>
-          <w:rFonts w:ascii="Arial" w:eastAsia="Arial" w:hAnsi="Arial" w:cs="Arial"/>
+          <w:rFonts w:eastAsia="Arial"/>
           <w:sz w:val="22"/>
           <w:szCs w:val="22"/>
         </w:rPr>
@@ -1933,7 +1859,7 @@
         </w:pBdr>
         <w:spacing w:before="480" w:after="120"/>
         <w:rPr>
-          <w:rFonts w:ascii="Arial" w:eastAsia="Arial" w:hAnsi="Arial"/>
+          <w:rFonts w:ascii="Times New Roman" w:eastAsia="Arial" w:hAnsi="Times New Roman"/>
           <w:sz w:val="24"/>
         </w:rPr>
       </w:pPr>
@@ -1941,7 +1867,7 @@
       <w:bookmarkStart w:id="7" w:name="_Toc516510395"/>
       <w:r>
         <w:rPr>
-          <w:rFonts w:ascii="Arial" w:eastAsia="Arial" w:hAnsi="Arial"/>
+          <w:rFonts w:ascii="Times New Roman" w:eastAsia="Arial" w:hAnsi="Times New Roman"/>
           <w:sz w:val="24"/>
         </w:rPr>
         <w:t>OBJETIVO</w:t>
@@ -1956,14 +1882,14 @@
         <w:ind w:left="450"/>
         <w:jc w:val="both"/>
         <w:rPr>
-          <w:rFonts w:ascii="Arial" w:eastAsia="Arial" w:hAnsi="Arial" w:cs="Arial"/>
+          <w:rFonts w:eastAsia="Arial"/>
           <w:sz w:val="22"/>
           <w:szCs w:val="22"/>
         </w:rPr>
       </w:pPr>
       <w:r>
         <w:rPr>
-          <w:rFonts w:ascii="Arial" w:eastAsia="Arial" w:hAnsi="Arial" w:cs="Arial"/>
+          <w:rFonts w:eastAsia="Arial"/>
           <w:sz w:val="22"/>
           <w:szCs w:val="22"/>
         </w:rPr>
@@ -1971,7 +1897,7 @@
       </w:r>
       <w:r>
         <w:rPr>
-          <w:rFonts w:ascii="Arial" w:eastAsia="Arial" w:hAnsi="Arial" w:cs="Arial"/>
+          <w:rFonts w:eastAsia="Arial"/>
           <w:sz w:val="22"/>
           <w:szCs w:val="22"/>
         </w:rPr>
@@ -1979,7 +1905,7 @@
       </w:r>
       <w:r>
         <w:rPr>
-          <w:rFonts w:ascii="Arial" w:eastAsia="Arial" w:hAnsi="Arial" w:cs="Arial"/>
+          <w:rFonts w:eastAsia="Arial"/>
           <w:sz w:val="22"/>
           <w:szCs w:val="22"/>
         </w:rPr>
@@ -1987,7 +1913,7 @@
       </w:r>
       <w:r>
         <w:rPr>
-          <w:rFonts w:ascii="Arial" w:eastAsia="Arial" w:hAnsi="Arial" w:cs="Arial"/>
+          <w:rFonts w:eastAsia="Arial"/>
           <w:sz w:val="22"/>
           <w:szCs w:val="22"/>
         </w:rPr>
@@ -1996,7 +1922,7 @@
       <w:proofErr w:type="spellStart"/>
       <w:r>
         <w:rPr>
-          <w:rFonts w:ascii="Arial" w:eastAsia="Arial" w:hAnsi="Arial" w:cs="Arial"/>
+          <w:rFonts w:eastAsia="Arial"/>
           <w:sz w:val="22"/>
           <w:szCs w:val="22"/>
         </w:rPr>
@@ -2005,7 +1931,7 @@
       <w:proofErr w:type="spellEnd"/>
       <w:r>
         <w:rPr>
-          <w:rFonts w:ascii="Arial" w:eastAsia="Arial" w:hAnsi="Arial" w:cs="Arial"/>
+          <w:rFonts w:eastAsia="Arial"/>
           <w:sz w:val="22"/>
           <w:szCs w:val="22"/>
         </w:rPr>
@@ -2014,7 +1940,7 @@
       <w:proofErr w:type="spellStart"/>
       <w:r>
         <w:rPr>
-          <w:rFonts w:ascii="Arial" w:eastAsia="Arial" w:hAnsi="Arial" w:cs="Arial"/>
+          <w:rFonts w:eastAsia="Arial"/>
           <w:sz w:val="22"/>
           <w:szCs w:val="22"/>
         </w:rPr>
@@ -2023,7 +1949,7 @@
       <w:proofErr w:type="spellEnd"/>
       <w:r>
         <w:rPr>
-          <w:rFonts w:ascii="Arial" w:eastAsia="Arial" w:hAnsi="Arial" w:cs="Arial"/>
+          <w:rFonts w:eastAsia="Arial"/>
           <w:sz w:val="22"/>
           <w:szCs w:val="22"/>
         </w:rPr>
@@ -2031,7 +1957,7 @@
       </w:r>
       <w:r>
         <w:rPr>
-          <w:rFonts w:ascii="Arial" w:eastAsia="Arial" w:hAnsi="Arial" w:cs="Arial"/>
+          <w:rFonts w:eastAsia="Arial"/>
           <w:sz w:val="22"/>
           <w:szCs w:val="22"/>
         </w:rPr>
@@ -2039,7 +1965,7 @@
       </w:r>
       <w:r>
         <w:rPr>
-          <w:rFonts w:ascii="Arial" w:eastAsia="Arial" w:hAnsi="Arial" w:cs="Arial"/>
+          <w:rFonts w:eastAsia="Arial"/>
           <w:sz w:val="22"/>
           <w:szCs w:val="22"/>
         </w:rPr>
@@ -2063,7 +1989,7 @@
         </w:pBdr>
         <w:spacing w:before="480" w:after="120"/>
         <w:rPr>
-          <w:rFonts w:ascii="Arial" w:eastAsia="Arial" w:hAnsi="Arial"/>
+          <w:rFonts w:ascii="Times New Roman" w:eastAsia="Arial" w:hAnsi="Times New Roman"/>
           <w:sz w:val="24"/>
         </w:rPr>
       </w:pPr>
@@ -2071,7 +1997,7 @@
       <w:bookmarkStart w:id="9" w:name="_Toc516510396"/>
       <w:r>
         <w:rPr>
-          <w:rFonts w:ascii="Arial" w:eastAsia="Arial" w:hAnsi="Arial"/>
+          <w:rFonts w:ascii="Times New Roman" w:eastAsia="Arial" w:hAnsi="Times New Roman"/>
           <w:sz w:val="24"/>
         </w:rPr>
         <w:t>REFERENCIAS</w:t>
@@ -2083,7 +2009,6 @@
       <w:pPr>
         <w:jc w:val="center"/>
         <w:rPr>
-          <w:rFonts w:ascii="Calibri" w:hAnsi="Calibri"/>
           <w:b/>
           <w:sz w:val="32"/>
           <w:szCs w:val="32"/>
@@ -2095,7 +2020,7 @@
       <w:pPr>
         <w:pStyle w:val="Ttulo1"/>
         <w:rPr>
-          <w:rFonts w:ascii="Arial" w:hAnsi="Arial" w:cs="Arial"/>
+          <w:rFonts w:ascii="Times New Roman" w:hAnsi="Times New Roman"/>
           <w:sz w:val="24"/>
           <w:szCs w:val="24"/>
           <w:lang w:val="es-ES"/>
@@ -2103,7 +2028,7 @@
       </w:pPr>
       <w:r>
         <w:rPr>
-          <w:rFonts w:ascii="Arial" w:hAnsi="Arial" w:cs="Arial"/>
+          <w:rFonts w:ascii="Times New Roman" w:hAnsi="Times New Roman"/>
           <w:sz w:val="24"/>
           <w:szCs w:val="24"/>
           <w:lang w:val="es-ES"/>
@@ -2113,7 +2038,7 @@
       <w:bookmarkStart w:id="10" w:name="_Toc516510397"/>
       <w:r>
         <w:rPr>
-          <w:rFonts w:ascii="Arial" w:hAnsi="Arial" w:cs="Arial"/>
+          <w:rFonts w:ascii="Times New Roman" w:hAnsi="Times New Roman"/>
           <w:sz w:val="24"/>
           <w:szCs w:val="24"/>
           <w:lang w:val="es-ES"/>
@@ -2123,7 +2048,7 @@
       </w:r>
       <w:r>
         <w:rPr>
-          <w:rFonts w:ascii="Arial" w:hAnsi="Arial" w:cs="Arial"/>
+          <w:rFonts w:ascii="Times New Roman" w:hAnsi="Times New Roman"/>
           <w:sz w:val="24"/>
           <w:szCs w:val="24"/>
           <w:lang w:val="es-ES"/>
@@ -2132,7 +2057,7 @@
       </w:r>
       <w:r>
         <w:rPr>
-          <w:rFonts w:ascii="Arial" w:hAnsi="Arial" w:cs="Arial"/>
+          <w:rFonts w:ascii="Times New Roman" w:hAnsi="Times New Roman"/>
           <w:sz w:val="24"/>
           <w:szCs w:val="24"/>
           <w:lang w:val="es-ES"/>
@@ -2141,7 +2066,7 @@
       </w:r>
       <w:r>
         <w:rPr>
-          <w:rFonts w:ascii="Arial" w:hAnsi="Arial" w:cs="Arial"/>
+          <w:rFonts w:ascii="Times New Roman" w:hAnsi="Times New Roman"/>
           <w:sz w:val="24"/>
           <w:szCs w:val="24"/>
           <w:lang w:val="es-ES"/>
@@ -2160,7 +2085,6 @@
     <w:p>
       <w:pPr>
         <w:rPr>
-          <w:rFonts w:ascii="Cambria" w:hAnsi="Cambria"/>
           <w:b/>
           <w:sz w:val="32"/>
           <w:lang w:val="es-ES"/>
@@ -2168,7 +2092,6 @@
       </w:pPr>
       <w:r>
         <w:rPr>
-          <w:rFonts w:ascii="Cambria" w:hAnsi="Cambria"/>
           <w:b/>
           <w:sz w:val="32"/>
           <w:lang w:val="es-ES"/>
@@ -2178,7 +2101,6 @@
       <w:proofErr w:type="spellStart"/>
       <w:r>
         <w:rPr>
-          <w:rFonts w:ascii="Cambria" w:hAnsi="Cambria"/>
           <w:b/>
           <w:sz w:val="32"/>
           <w:lang w:val="es-ES"/>
@@ -2188,7 +2110,6 @@
       <w:proofErr w:type="spellEnd"/>
       <w:r>
         <w:rPr>
-          <w:rFonts w:ascii="Cambria" w:hAnsi="Cambria"/>
           <w:b/>
           <w:sz w:val="32"/>
           <w:lang w:val="es-ES"/>
@@ -2282,7 +2203,6 @@
       <w:pPr>
         <w:jc w:val="both"/>
         <w:rPr>
-          <w:rFonts w:ascii="Cambria" w:hAnsi="Cambria"/>
           <w:b/>
           <w:sz w:val="32"/>
           <w:lang w:val="es-ES"/>
@@ -2290,7 +2210,6 @@
       </w:pPr>
       <w:r>
         <w:rPr>
-          <w:rFonts w:ascii="Cambria" w:hAnsi="Cambria"/>
           <w:b/>
           <w:sz w:val="32"/>
           <w:lang w:val="es-ES"/>
@@ -2300,7 +2219,6 @@
       <w:proofErr w:type="spellStart"/>
       <w:r>
         <w:rPr>
-          <w:rFonts w:ascii="Cambria" w:hAnsi="Cambria"/>
           <w:b/>
           <w:sz w:val="32"/>
           <w:lang w:val="es-ES"/>
@@ -2310,7 +2228,6 @@
       <w:proofErr w:type="spellEnd"/>
       <w:r>
         <w:rPr>
-          <w:rFonts w:ascii="Cambria" w:hAnsi="Cambria"/>
           <w:b/>
           <w:sz w:val="32"/>
           <w:lang w:val="es-ES"/>
@@ -2322,7 +2239,6 @@
       <w:pPr>
         <w:jc w:val="both"/>
         <w:rPr>
-          <w:rFonts w:ascii="Cambria" w:hAnsi="Cambria"/>
           <w:b/>
           <w:sz w:val="32"/>
           <w:lang w:val="es-ES"/>
@@ -2367,7 +2283,6 @@
             <w:pPr>
               <w:jc w:val="center"/>
               <w:rPr>
-                <w:rFonts w:ascii="Calibri" w:hAnsi="Calibri"/>
                 <w:b/>
                 <w:bCs/>
                 <w:color w:val="000000"/>
@@ -2376,7 +2291,6 @@
             <w:proofErr w:type="spellStart"/>
             <w:r>
               <w:rPr>
-                <w:rFonts w:ascii="Calibri" w:hAnsi="Calibri"/>
                 <w:b/>
                 <w:bCs/>
                 <w:color w:val="000000"/>
@@ -2386,7 +2300,6 @@
             <w:proofErr w:type="spellEnd"/>
             <w:r>
               <w:rPr>
-                <w:rFonts w:ascii="Calibri" w:hAnsi="Calibri"/>
                 <w:b/>
                 <w:bCs/>
                 <w:color w:val="000000"/>
@@ -2411,7 +2324,6 @@
             <w:pPr>
               <w:jc w:val="center"/>
               <w:rPr>
-                <w:rFonts w:ascii="Calibri" w:hAnsi="Calibri"/>
                 <w:b/>
                 <w:bCs/>
                 <w:color w:val="000000"/>
@@ -2419,7 +2331,6 @@
             </w:pPr>
             <w:r>
               <w:rPr>
-                <w:rFonts w:ascii="Calibri" w:hAnsi="Calibri"/>
                 <w:b/>
                 <w:bCs/>
                 <w:color w:val="000000"/>
@@ -2444,7 +2355,6 @@
             <w:pPr>
               <w:jc w:val="center"/>
               <w:rPr>
-                <w:rFonts w:ascii="Calibri" w:hAnsi="Calibri"/>
                 <w:b/>
                 <w:bCs/>
                 <w:color w:val="000000"/>
@@ -2452,7 +2362,6 @@
             </w:pPr>
             <w:r>
               <w:rPr>
-                <w:rFonts w:ascii="Calibri" w:hAnsi="Calibri"/>
                 <w:b/>
                 <w:bCs/>
                 <w:color w:val="000000"/>
@@ -2485,13 +2394,11 @@
             <w:pPr>
               <w:jc w:val="center"/>
               <w:rPr>
-                <w:rFonts w:ascii="Calibri" w:hAnsi="Calibri"/>
-                <w:color w:val="000000"/>
-              </w:rPr>
-            </w:pPr>
-            <w:r>
-              <w:rPr>
-                <w:rFonts w:ascii="Calibri" w:hAnsi="Calibri"/>
+                <w:color w:val="000000"/>
+              </w:rPr>
+            </w:pPr>
+            <w:r>
+              <w:rPr>
                 <w:color w:val="000000"/>
               </w:rPr>
               <w:t>1</w:t>
@@ -2513,13 +2420,11 @@
           <w:p>
             <w:pPr>
               <w:rPr>
-                <w:rFonts w:ascii="Calibri" w:hAnsi="Calibri"/>
-                <w:color w:val="000000"/>
-              </w:rPr>
-            </w:pPr>
-            <w:r>
-              <w:rPr>
-                <w:rFonts w:ascii="Calibri" w:hAnsi="Calibri"/>
+                <w:color w:val="000000"/>
+              </w:rPr>
+            </w:pPr>
+            <w:r>
+              <w:rPr>
                 <w:color w:val="000000"/>
               </w:rPr>
               <w:t xml:space="preserve">La aplicación debe escanear y detectar </w:t>
@@ -2527,7 +2432,6 @@
             <w:proofErr w:type="spellStart"/>
             <w:r>
               <w:rPr>
-                <w:rFonts w:ascii="Calibri" w:hAnsi="Calibri"/>
                 <w:color w:val="000000"/>
               </w:rPr>
               <w:t>beacons</w:t>
@@ -2550,13 +2454,11 @@
           <w:p>
             <w:pPr>
               <w:rPr>
-                <w:rFonts w:ascii="Calibri" w:hAnsi="Calibri"/>
-                <w:color w:val="000000"/>
-              </w:rPr>
-            </w:pPr>
-            <w:r>
-              <w:rPr>
-                <w:rFonts w:ascii="Calibri" w:hAnsi="Calibri"/>
+                <w:color w:val="000000"/>
+              </w:rPr>
+            </w:pPr>
+            <w:r>
+              <w:rPr>
                 <w:color w:val="000000"/>
               </w:rPr>
               <w:t>Detectar la ubicación del usuario y remitir información relevante</w:t>
@@ -2587,13 +2489,11 @@
             <w:pPr>
               <w:jc w:val="center"/>
               <w:rPr>
-                <w:rFonts w:ascii="Calibri" w:hAnsi="Calibri"/>
-                <w:color w:val="000000"/>
-              </w:rPr>
-            </w:pPr>
-            <w:r>
-              <w:rPr>
-                <w:rFonts w:ascii="Calibri" w:hAnsi="Calibri"/>
+                <w:color w:val="000000"/>
+              </w:rPr>
+            </w:pPr>
+            <w:r>
+              <w:rPr>
                 <w:color w:val="000000"/>
               </w:rPr>
               <w:t>2</w:t>
@@ -2615,13 +2515,11 @@
           <w:p>
             <w:pPr>
               <w:rPr>
-                <w:rFonts w:ascii="Calibri" w:hAnsi="Calibri"/>
-                <w:color w:val="000000"/>
-              </w:rPr>
-            </w:pPr>
-            <w:r>
-              <w:rPr>
-                <w:rFonts w:ascii="Calibri" w:hAnsi="Calibri"/>
+                <w:color w:val="000000"/>
+              </w:rPr>
+            </w:pPr>
+            <w:r>
+              <w:rPr>
                 <w:color w:val="000000"/>
               </w:rPr>
               <w:t>Debe desplegar información relevante para el usuario de acuerdo a su ubicación</w:t>
@@ -2643,13 +2541,11 @@
           <w:p>
             <w:pPr>
               <w:rPr>
-                <w:rFonts w:ascii="Calibri" w:hAnsi="Calibri"/>
-                <w:color w:val="000000"/>
-              </w:rPr>
-            </w:pPr>
-            <w:r>
-              <w:rPr>
-                <w:rFonts w:ascii="Calibri" w:hAnsi="Calibri"/>
+                <w:color w:val="000000"/>
+              </w:rPr>
+            </w:pPr>
+            <w:r>
+              <w:rPr>
                 <w:color w:val="000000"/>
               </w:rPr>
               <w:t>Refinar experiencia de usuario e incrementar el efecto positivo de las campañas</w:t>
@@ -2680,13 +2576,11 @@
             <w:pPr>
               <w:jc w:val="center"/>
               <w:rPr>
-                <w:rFonts w:ascii="Calibri" w:hAnsi="Calibri"/>
-                <w:color w:val="000000"/>
-              </w:rPr>
-            </w:pPr>
-            <w:r>
-              <w:rPr>
-                <w:rFonts w:ascii="Calibri" w:hAnsi="Calibri"/>
+                <w:color w:val="000000"/>
+              </w:rPr>
+            </w:pPr>
+            <w:r>
+              <w:rPr>
                 <w:color w:val="000000"/>
               </w:rPr>
               <w:t>3</w:t>
@@ -2708,13 +2602,11 @@
           <w:p>
             <w:pPr>
               <w:rPr>
-                <w:rFonts w:ascii="Calibri" w:hAnsi="Calibri"/>
-                <w:color w:val="000000"/>
-              </w:rPr>
-            </w:pPr>
-            <w:r>
-              <w:rPr>
-                <w:rFonts w:ascii="Calibri" w:hAnsi="Calibri"/>
+                <w:color w:val="000000"/>
+              </w:rPr>
+            </w:pPr>
+            <w:r>
+              <w:rPr>
                 <w:color w:val="000000"/>
               </w:rPr>
               <w:t xml:space="preserve">Debe permitir la gestión del contenido a mostrar por </w:t>
@@ -2722,7 +2614,6 @@
             <w:proofErr w:type="spellStart"/>
             <w:r>
               <w:rPr>
-                <w:rFonts w:ascii="Calibri" w:hAnsi="Calibri"/>
                 <w:color w:val="000000"/>
               </w:rPr>
               <w:t>beacons</w:t>
@@ -2745,13 +2636,11 @@
           <w:p>
             <w:pPr>
               <w:rPr>
-                <w:rFonts w:ascii="Calibri" w:hAnsi="Calibri"/>
-                <w:color w:val="000000"/>
-              </w:rPr>
-            </w:pPr>
-            <w:r>
-              <w:rPr>
-                <w:rFonts w:ascii="Calibri" w:hAnsi="Calibri"/>
+                <w:color w:val="000000"/>
+              </w:rPr>
+            </w:pPr>
+            <w:r>
+              <w:rPr>
                 <w:color w:val="000000"/>
               </w:rPr>
               <w:t xml:space="preserve">Segmentar y personalizar el contenido a mostrar de acuerdo a la ubicación del </w:t>
@@ -2759,7 +2648,6 @@
             <w:proofErr w:type="spellStart"/>
             <w:r>
               <w:rPr>
-                <w:rFonts w:ascii="Calibri" w:hAnsi="Calibri"/>
                 <w:color w:val="000000"/>
               </w:rPr>
               <w:t>beacon</w:t>
@@ -2791,13 +2679,11 @@
             <w:pPr>
               <w:jc w:val="center"/>
               <w:rPr>
-                <w:rFonts w:ascii="Calibri" w:hAnsi="Calibri"/>
-                <w:color w:val="000000"/>
-              </w:rPr>
-            </w:pPr>
-            <w:r>
-              <w:rPr>
-                <w:rFonts w:ascii="Calibri" w:hAnsi="Calibri"/>
+                <w:color w:val="000000"/>
+              </w:rPr>
+            </w:pPr>
+            <w:r>
+              <w:rPr>
                 <w:color w:val="000000"/>
               </w:rPr>
               <w:t>4</w:t>
@@ -2819,13 +2705,11 @@
           <w:p>
             <w:pPr>
               <w:rPr>
-                <w:rFonts w:ascii="Calibri" w:hAnsi="Calibri"/>
-                <w:color w:val="000000"/>
-              </w:rPr>
-            </w:pPr>
-            <w:r>
-              <w:rPr>
-                <w:rFonts w:ascii="Calibri" w:hAnsi="Calibri"/>
+                <w:color w:val="000000"/>
+              </w:rPr>
+            </w:pPr>
+            <w:r>
+              <w:rPr>
                 <w:color w:val="000000"/>
               </w:rPr>
               <w:t>La aplicación debe registrar toda actividad  realizada para su posterior análisis</w:t>
@@ -2847,13 +2731,11 @@
           <w:p>
             <w:pPr>
               <w:rPr>
-                <w:rFonts w:ascii="Calibri" w:hAnsi="Calibri"/>
-                <w:color w:val="000000"/>
-              </w:rPr>
-            </w:pPr>
-            <w:r>
-              <w:rPr>
-                <w:rFonts w:ascii="Calibri" w:hAnsi="Calibri"/>
+                <w:color w:val="000000"/>
+              </w:rPr>
+            </w:pPr>
+            <w:r>
+              <w:rPr>
                 <w:color w:val="000000"/>
               </w:rPr>
               <w:t>Posibilidad de análisis y medida del efecto que causan los contenidos en los usuarios</w:t>
@@ -2884,13 +2766,11 @@
             <w:pPr>
               <w:jc w:val="center"/>
               <w:rPr>
-                <w:rFonts w:ascii="Calibri" w:hAnsi="Calibri"/>
-                <w:color w:val="000000"/>
-              </w:rPr>
-            </w:pPr>
-            <w:r>
-              <w:rPr>
-                <w:rFonts w:ascii="Calibri" w:hAnsi="Calibri"/>
+                <w:color w:val="000000"/>
+              </w:rPr>
+            </w:pPr>
+            <w:r>
+              <w:rPr>
                 <w:color w:val="000000"/>
               </w:rPr>
               <w:t>5</w:t>
@@ -2912,23 +2792,14 @@
           <w:p>
             <w:pPr>
               <w:rPr>
-                <w:rFonts w:ascii="Calibri" w:hAnsi="Calibri"/>
-                <w:color w:val="000000"/>
-              </w:rPr>
-            </w:pPr>
-            <w:r>
-              <w:rPr>
-                <w:rFonts w:ascii="Calibri" w:hAnsi="Calibri"/>
-                <w:color w:val="000000"/>
-              </w:rPr>
-              <w:t xml:space="preserve">La aplicación debe mostrar información </w:t>
-            </w:r>
-            <w:r>
-              <w:rPr>
-                <w:rFonts w:ascii="Calibri" w:hAnsi="Calibri"/>
-                <w:color w:val="000000"/>
-              </w:rPr>
-              <w:t>estadística.</w:t>
+                <w:color w:val="000000"/>
+              </w:rPr>
+            </w:pPr>
+            <w:r>
+              <w:rPr>
+                <w:color w:val="000000"/>
+              </w:rPr>
+              <w:t>La aplicación debe mostrar información estadística.</w:t>
             </w:r>
           </w:p>
         </w:tc>
@@ -2947,13 +2818,11 @@
           <w:p>
             <w:pPr>
               <w:rPr>
-                <w:rFonts w:ascii="Calibri" w:hAnsi="Calibri"/>
-                <w:color w:val="000000"/>
-              </w:rPr>
-            </w:pPr>
-            <w:r>
-              <w:rPr>
-                <w:rFonts w:ascii="Calibri" w:hAnsi="Calibri"/>
+                <w:color w:val="000000"/>
+              </w:rPr>
+            </w:pPr>
+            <w:r>
+              <w:rPr>
                 <w:color w:val="000000"/>
               </w:rPr>
               <w:t>Ayuda en la toma de decisiones para mejorar el impacto de las campañas de marketing</w:t>
@@ -2984,13 +2853,11 @@
             <w:pPr>
               <w:jc w:val="center"/>
               <w:rPr>
-                <w:rFonts w:ascii="Calibri" w:hAnsi="Calibri"/>
-                <w:color w:val="000000"/>
-              </w:rPr>
-            </w:pPr>
-            <w:r>
-              <w:rPr>
-                <w:rFonts w:ascii="Calibri" w:hAnsi="Calibri"/>
+                <w:color w:val="000000"/>
+              </w:rPr>
+            </w:pPr>
+            <w:r>
+              <w:rPr>
                 <w:color w:val="000000"/>
               </w:rPr>
               <w:t>6</w:t>
@@ -3012,13 +2879,11 @@
           <w:p>
             <w:pPr>
               <w:rPr>
-                <w:rFonts w:ascii="Calibri" w:hAnsi="Calibri"/>
-                <w:color w:val="000000"/>
-              </w:rPr>
-            </w:pPr>
-            <w:r>
-              <w:rPr>
-                <w:rFonts w:ascii="Calibri" w:hAnsi="Calibri"/>
+                <w:color w:val="000000"/>
+              </w:rPr>
+            </w:pPr>
+            <w:r>
+              <w:rPr>
                 <w:color w:val="000000"/>
               </w:rPr>
               <w:t>La aplicación debe ser personalizable en logos, colores, y títulos</w:t>
@@ -3040,13 +2905,11 @@
           <w:p>
             <w:pPr>
               <w:rPr>
-                <w:rFonts w:ascii="Calibri" w:hAnsi="Calibri"/>
-                <w:color w:val="000000"/>
-              </w:rPr>
-            </w:pPr>
-            <w:r>
-              <w:rPr>
-                <w:rFonts w:ascii="Calibri" w:hAnsi="Calibri"/>
+                <w:color w:val="000000"/>
+              </w:rPr>
+            </w:pPr>
+            <w:r>
+              <w:rPr>
                 <w:color w:val="000000"/>
               </w:rPr>
               <w:t>Permite ofrecer la aplicación a distintos clientes sin necesidad de grandes cambios en la misma</w:t>
@@ -3077,16 +2940,13 @@
             <w:pPr>
               <w:jc w:val="center"/>
               <w:rPr>
-                <w:rFonts w:ascii="Calibri" w:hAnsi="Calibri"/>
-                <w:color w:val="000000"/>
-              </w:rPr>
-            </w:pPr>
-            <w:r>
-              <w:rPr>
-                <w:rFonts w:ascii="Calibri" w:hAnsi="Calibri"/>
-                <w:color w:val="000000"/>
-              </w:rPr>
-              <w:lastRenderedPageBreak/>
+                <w:color w:val="000000"/>
+              </w:rPr>
+            </w:pPr>
+            <w:r>
+              <w:rPr>
+                <w:color w:val="000000"/>
+              </w:rPr>
               <w:t>7</w:t>
             </w:r>
           </w:p>
@@ -3106,16 +2966,21 @@
           <w:p>
             <w:pPr>
               <w:rPr>
-                <w:rFonts w:ascii="Calibri" w:hAnsi="Calibri"/>
-                <w:color w:val="000000"/>
-              </w:rPr>
-            </w:pPr>
-            <w:r>
-              <w:rPr>
-                <w:rFonts w:ascii="Calibri" w:hAnsi="Calibri"/>
-                <w:color w:val="000000"/>
-              </w:rPr>
-              <w:t>La aplicación debe permitir el registro voluntario de datos de usuario a través de cuentas de redes sociales</w:t>
+                <w:color w:val="000000"/>
+              </w:rPr>
+            </w:pPr>
+            <w:r>
+              <w:rPr>
+                <w:color w:val="000000"/>
+              </w:rPr>
+              <w:t xml:space="preserve">La aplicación debe permitir el registro voluntario de datos de usuario a través de </w:t>
+            </w:r>
+            <w:r>
+              <w:rPr>
+                <w:color w:val="000000"/>
+              </w:rPr>
+              <w:lastRenderedPageBreak/>
+              <w:t>cuentas de redes sociales</w:t>
             </w:r>
           </w:p>
         </w:tc>
@@ -3134,16 +2999,22 @@
           <w:p>
             <w:pPr>
               <w:rPr>
-                <w:rFonts w:ascii="Calibri" w:hAnsi="Calibri"/>
-                <w:color w:val="000000"/>
-              </w:rPr>
-            </w:pPr>
-            <w:r>
-              <w:rPr>
-                <w:rFonts w:ascii="Calibri" w:hAnsi="Calibri"/>
-                <w:color w:val="000000"/>
-              </w:rPr>
-              <w:t>Se adquiere la posibilidad de personalizar la atención a dicho consumidor</w:t>
+                <w:color w:val="000000"/>
+              </w:rPr>
+            </w:pPr>
+            <w:r>
+              <w:rPr>
+                <w:color w:val="000000"/>
+              </w:rPr>
+              <w:lastRenderedPageBreak/>
+              <w:t xml:space="preserve">Se adquiere la posibilidad de personalizar la atención a dicho </w:t>
+            </w:r>
+            <w:r>
+              <w:rPr>
+                <w:color w:val="000000"/>
+              </w:rPr>
+              <w:lastRenderedPageBreak/>
+              <w:t>consumidor</w:t>
             </w:r>
           </w:p>
         </w:tc>
@@ -3171,15 +3042,14 @@
             <w:pPr>
               <w:jc w:val="center"/>
               <w:rPr>
-                <w:rFonts w:ascii="Calibri" w:hAnsi="Calibri"/>
-                <w:color w:val="000000"/>
-              </w:rPr>
-            </w:pPr>
-            <w:r>
-              <w:rPr>
-                <w:rFonts w:ascii="Calibri" w:hAnsi="Calibri"/>
-                <w:color w:val="000000"/>
-              </w:rPr>
+                <w:color w:val="000000"/>
+              </w:rPr>
+            </w:pPr>
+            <w:r>
+              <w:rPr>
+                <w:color w:val="000000"/>
+              </w:rPr>
+              <w:lastRenderedPageBreak/>
               <w:t>8</w:t>
             </w:r>
           </w:p>
@@ -3199,13 +3069,11 @@
           <w:p>
             <w:pPr>
               <w:rPr>
-                <w:rFonts w:ascii="Calibri" w:hAnsi="Calibri"/>
-                <w:color w:val="000000"/>
-              </w:rPr>
-            </w:pPr>
-            <w:r>
-              <w:rPr>
-                <w:rFonts w:ascii="Calibri" w:hAnsi="Calibri"/>
+                <w:color w:val="000000"/>
+              </w:rPr>
+            </w:pPr>
+            <w:r>
+              <w:rPr>
                 <w:color w:val="000000"/>
               </w:rPr>
               <w:t>La aplicación debe permitir al usuario compartir el contenido visualizado en redes sociales</w:t>
@@ -3227,13 +3095,11 @@
           <w:p>
             <w:pPr>
               <w:rPr>
-                <w:rFonts w:ascii="Calibri" w:hAnsi="Calibri"/>
-                <w:color w:val="000000"/>
-              </w:rPr>
-            </w:pPr>
-            <w:r>
-              <w:rPr>
-                <w:rFonts w:ascii="Calibri" w:hAnsi="Calibri"/>
+                <w:color w:val="000000"/>
+              </w:rPr>
+            </w:pPr>
+            <w:r>
+              <w:rPr>
                 <w:color w:val="000000"/>
               </w:rPr>
               <w:t>Para el anunciador se multiplica la visibilidad de sus productos y anuncios</w:t>
@@ -3264,13 +3130,11 @@
             <w:pPr>
               <w:jc w:val="center"/>
               <w:rPr>
-                <w:rFonts w:ascii="Calibri" w:hAnsi="Calibri"/>
-                <w:color w:val="000000"/>
-              </w:rPr>
-            </w:pPr>
-            <w:r>
-              <w:rPr>
-                <w:rFonts w:ascii="Calibri" w:hAnsi="Calibri"/>
+                <w:color w:val="000000"/>
+              </w:rPr>
+            </w:pPr>
+            <w:r>
+              <w:rPr>
                 <w:color w:val="000000"/>
               </w:rPr>
               <w:t>9</w:t>
@@ -3292,23 +3156,14 @@
           <w:p>
             <w:pPr>
               <w:rPr>
-                <w:rFonts w:ascii="Calibri" w:hAnsi="Calibri"/>
-                <w:color w:val="000000"/>
-              </w:rPr>
-            </w:pPr>
-            <w:r>
-              <w:rPr>
-                <w:rFonts w:ascii="Calibri" w:hAnsi="Calibri"/>
-                <w:color w:val="000000"/>
-              </w:rPr>
-              <w:t xml:space="preserve">Contar una interfaz que permite la </w:t>
-            </w:r>
-            <w:r>
-              <w:rPr>
-                <w:rFonts w:ascii="Calibri" w:hAnsi="Calibri"/>
-                <w:color w:val="000000"/>
-              </w:rPr>
-              <w:t>integración con otros sistemas para la gestión del contenido</w:t>
+                <w:color w:val="000000"/>
+              </w:rPr>
+            </w:pPr>
+            <w:r>
+              <w:rPr>
+                <w:color w:val="000000"/>
+              </w:rPr>
+              <w:t>Contar una interfaz que permite la integración con otros sistemas para la gestión del contenido</w:t>
             </w:r>
           </w:p>
         </w:tc>
@@ -3327,13 +3182,11 @@
           <w:p>
             <w:pPr>
               <w:rPr>
-                <w:rFonts w:ascii="Calibri" w:hAnsi="Calibri"/>
-                <w:color w:val="000000"/>
-              </w:rPr>
-            </w:pPr>
-            <w:r>
-              <w:rPr>
-                <w:rFonts w:ascii="Calibri" w:hAnsi="Calibri"/>
+                <w:color w:val="000000"/>
+              </w:rPr>
+            </w:pPr>
+            <w:r>
+              <w:rPr>
                 <w:color w:val="000000"/>
               </w:rPr>
               <w:t>Facilidad de administración para los anunciadores que permite la actualización de contenido basados en datos en tiempo real.</w:t>
@@ -3364,13 +3217,11 @@
             <w:pPr>
               <w:jc w:val="center"/>
               <w:rPr>
-                <w:rFonts w:ascii="Calibri" w:hAnsi="Calibri"/>
-                <w:color w:val="000000"/>
-              </w:rPr>
-            </w:pPr>
-            <w:r>
-              <w:rPr>
-                <w:rFonts w:ascii="Calibri" w:hAnsi="Calibri"/>
+                <w:color w:val="000000"/>
+              </w:rPr>
+            </w:pPr>
+            <w:r>
+              <w:rPr>
                 <w:color w:val="000000"/>
               </w:rPr>
               <w:t>10</w:t>
@@ -3392,13 +3243,11 @@
           <w:p>
             <w:pPr>
               <w:rPr>
-                <w:rFonts w:ascii="Calibri" w:hAnsi="Calibri"/>
-                <w:color w:val="000000"/>
-              </w:rPr>
-            </w:pPr>
-            <w:r>
-              <w:rPr>
-                <w:rFonts w:ascii="Calibri" w:hAnsi="Calibri"/>
+                <w:color w:val="000000"/>
+              </w:rPr>
+            </w:pPr>
+            <w:r>
+              <w:rPr>
                 <w:color w:val="000000"/>
               </w:rPr>
               <w:t>Agregar capacidad para que el anunciador cree un campaña personalizada tipo encuesta, ofrecer productos, etc.</w:t>
@@ -3420,13 +3269,11 @@
           <w:p>
             <w:pPr>
               <w:rPr>
-                <w:rFonts w:ascii="Calibri" w:hAnsi="Calibri"/>
-                <w:color w:val="000000"/>
-              </w:rPr>
-            </w:pPr>
-            <w:r>
-              <w:rPr>
-                <w:rFonts w:ascii="Calibri" w:hAnsi="Calibri"/>
+                <w:color w:val="000000"/>
+              </w:rPr>
+            </w:pPr>
+            <w:r>
+              <w:rPr>
                 <w:color w:val="000000"/>
               </w:rPr>
               <w:t>Incrementar las ventas a través de la asistencia en tienda al usuario.</w:t>
@@ -3439,7 +3286,6 @@
       <w:pPr>
         <w:jc w:val="both"/>
         <w:rPr>
-          <w:rFonts w:ascii="Cambria" w:hAnsi="Cambria"/>
           <w:b/>
           <w:sz w:val="32"/>
           <w:lang w:val="es-ES"/>
@@ -3450,7 +3296,6 @@
       <w:pPr>
         <w:jc w:val="both"/>
         <w:rPr>
-          <w:rFonts w:ascii="Cambria" w:hAnsi="Cambria"/>
           <w:b/>
           <w:sz w:val="32"/>
           <w:lang w:val="es-ES"/>
@@ -3459,7 +3304,6 @@
       <w:proofErr w:type="spellStart"/>
       <w:r>
         <w:rPr>
-          <w:rFonts w:ascii="Cambria" w:hAnsi="Cambria"/>
           <w:b/>
           <w:sz w:val="32"/>
           <w:lang w:val="es-ES"/>
@@ -3469,7 +3313,6 @@
       <w:proofErr w:type="spellEnd"/>
       <w:r>
         <w:rPr>
-          <w:rFonts w:ascii="Cambria" w:hAnsi="Cambria"/>
           <w:b/>
           <w:sz w:val="32"/>
           <w:lang w:val="es-ES"/>
@@ -3479,7 +3322,6 @@
       <w:proofErr w:type="spellStart"/>
       <w:r>
         <w:rPr>
-          <w:rFonts w:ascii="Cambria" w:hAnsi="Cambria"/>
           <w:b/>
           <w:sz w:val="32"/>
           <w:lang w:val="es-ES"/>
@@ -3492,7 +3334,6 @@
       <w:pPr>
         <w:jc w:val="both"/>
         <w:rPr>
-          <w:rFonts w:ascii="Cambria" w:hAnsi="Cambria"/>
           <w:b/>
           <w:sz w:val="32"/>
           <w:lang w:val="es-ES"/>
@@ -3558,10 +3399,10 @@
         <w:tblLook w:val="04A0" w:firstRow="1" w:lastRow="0" w:firstColumn="1" w:lastColumn="0" w:noHBand="0" w:noVBand="1"/>
       </w:tblPr>
       <w:tblGrid>
-        <w:gridCol w:w="2811"/>
-        <w:gridCol w:w="1270"/>
-        <w:gridCol w:w="1458"/>
-        <w:gridCol w:w="1541"/>
+        <w:gridCol w:w="2807"/>
+        <w:gridCol w:w="1287"/>
+        <w:gridCol w:w="1450"/>
+        <w:gridCol w:w="1536"/>
       </w:tblGrid>
       <w:tr>
         <w:trPr>
@@ -3584,13 +3425,11 @@
           <w:p>
             <w:pPr>
               <w:rPr>
-                <w:rFonts w:ascii="Calibri" w:hAnsi="Calibri"/>
-                <w:color w:val="000000"/>
-              </w:rPr>
-            </w:pPr>
-            <w:r>
-              <w:rPr>
-                <w:rFonts w:ascii="Calibri" w:hAnsi="Calibri"/>
+                <w:color w:val="000000"/>
+              </w:rPr>
+            </w:pPr>
+            <w:r>
+              <w:rPr>
                 <w:color w:val="000000"/>
               </w:rPr>
               <w:t> </w:t>
@@ -3614,13 +3453,11 @@
             <w:pPr>
               <w:jc w:val="center"/>
               <w:rPr>
-                <w:rFonts w:ascii="Calibri" w:hAnsi="Calibri"/>
-                <w:color w:val="000000"/>
-              </w:rPr>
-            </w:pPr>
-            <w:r>
-              <w:rPr>
-                <w:rFonts w:ascii="Calibri" w:hAnsi="Calibri"/>
+                <w:color w:val="000000"/>
+              </w:rPr>
+            </w:pPr>
+            <w:r>
+              <w:rPr>
                 <w:color w:val="000000"/>
               </w:rPr>
               <w:t>Q3 - Año 1</w:t>
@@ -3644,13 +3481,11 @@
             <w:pPr>
               <w:jc w:val="center"/>
               <w:rPr>
-                <w:rFonts w:ascii="Calibri" w:hAnsi="Calibri"/>
-                <w:color w:val="000000"/>
-              </w:rPr>
-            </w:pPr>
-            <w:r>
-              <w:rPr>
-                <w:rFonts w:ascii="Calibri" w:hAnsi="Calibri"/>
+                <w:color w:val="000000"/>
+              </w:rPr>
+            </w:pPr>
+            <w:r>
+              <w:rPr>
                 <w:color w:val="000000"/>
               </w:rPr>
               <w:t>Q4 - Año 1</w:t>
@@ -3674,13 +3509,11 @@
             <w:pPr>
               <w:jc w:val="center"/>
               <w:rPr>
-                <w:rFonts w:ascii="Calibri" w:hAnsi="Calibri"/>
-                <w:color w:val="000000"/>
-              </w:rPr>
-            </w:pPr>
-            <w:r>
-              <w:rPr>
-                <w:rFonts w:ascii="Calibri" w:hAnsi="Calibri"/>
+                <w:color w:val="000000"/>
+              </w:rPr>
+            </w:pPr>
+            <w:r>
+              <w:rPr>
                 <w:color w:val="000000"/>
               </w:rPr>
               <w:t>Q1 - Año 2</w:t>
@@ -3709,13 +3542,11 @@
           <w:p>
             <w:pPr>
               <w:rPr>
-                <w:rFonts w:ascii="Calibri" w:hAnsi="Calibri"/>
-                <w:color w:val="000000"/>
-              </w:rPr>
-            </w:pPr>
-            <w:r>
-              <w:rPr>
-                <w:rFonts w:ascii="Calibri" w:hAnsi="Calibri"/>
+                <w:color w:val="000000"/>
+              </w:rPr>
+            </w:pPr>
+            <w:r>
+              <w:rPr>
                 <w:color w:val="000000"/>
               </w:rPr>
               <w:t>Marketing</w:t>
@@ -3739,13 +3570,11 @@
             <w:pPr>
               <w:jc w:val="center"/>
               <w:rPr>
-                <w:rFonts w:ascii="Calibri" w:hAnsi="Calibri"/>
-                <w:color w:val="000000"/>
-              </w:rPr>
-            </w:pPr>
-            <w:r>
-              <w:rPr>
-                <w:rFonts w:ascii="Calibri" w:hAnsi="Calibri"/>
+                <w:color w:val="000000"/>
+              </w:rPr>
+            </w:pPr>
+            <w:r>
+              <w:rPr>
                 <w:color w:val="000000"/>
               </w:rPr>
               <w:t>Desarrollo</w:t>
@@ -3769,13 +3598,11 @@
             <w:pPr>
               <w:jc w:val="center"/>
               <w:rPr>
-                <w:rFonts w:ascii="Calibri" w:hAnsi="Calibri"/>
-                <w:color w:val="000000"/>
-              </w:rPr>
-            </w:pPr>
-            <w:r>
-              <w:rPr>
-                <w:rFonts w:ascii="Calibri" w:hAnsi="Calibri"/>
+                <w:color w:val="000000"/>
+              </w:rPr>
+            </w:pPr>
+            <w:r>
+              <w:rPr>
                 <w:color w:val="000000"/>
               </w:rPr>
               <w:t>Desarrollo</w:t>
@@ -3799,13 +3626,11 @@
             <w:pPr>
               <w:jc w:val="center"/>
               <w:rPr>
-                <w:rFonts w:ascii="Calibri" w:hAnsi="Calibri"/>
-                <w:color w:val="000000"/>
-              </w:rPr>
-            </w:pPr>
-            <w:r>
-              <w:rPr>
-                <w:rFonts w:ascii="Calibri" w:hAnsi="Calibri"/>
+                <w:color w:val="000000"/>
+              </w:rPr>
+            </w:pPr>
+            <w:r>
+              <w:rPr>
                 <w:color w:val="000000"/>
               </w:rPr>
               <w:t>Inicio de pruebas</w:t>
@@ -3834,13 +3659,11 @@
           <w:p>
             <w:pPr>
               <w:rPr>
-                <w:rFonts w:ascii="Calibri" w:hAnsi="Calibri"/>
-                <w:color w:val="000000"/>
-              </w:rPr>
-            </w:pPr>
-            <w:r>
-              <w:rPr>
-                <w:rFonts w:ascii="Calibri" w:hAnsi="Calibri"/>
+                <w:color w:val="000000"/>
+              </w:rPr>
+            </w:pPr>
+            <w:r>
+              <w:rPr>
                 <w:color w:val="000000"/>
               </w:rPr>
               <w:t>Funcionalidades/Beneficios</w:t>
@@ -3864,13 +3687,11 @@
             <w:pPr>
               <w:jc w:val="center"/>
               <w:rPr>
-                <w:rFonts w:ascii="Calibri" w:hAnsi="Calibri"/>
-                <w:color w:val="000000"/>
-              </w:rPr>
-            </w:pPr>
-            <w:r>
-              <w:rPr>
-                <w:rFonts w:ascii="Calibri" w:hAnsi="Calibri"/>
+                <w:color w:val="000000"/>
+              </w:rPr>
+            </w:pPr>
+            <w:r>
+              <w:rPr>
                 <w:color w:val="000000"/>
               </w:rPr>
               <w:t xml:space="preserve"> Mostrar anuncios, gestionar contenido</w:t>
@@ -3894,13 +3715,11 @@
             <w:pPr>
               <w:jc w:val="center"/>
               <w:rPr>
-                <w:rFonts w:ascii="Calibri" w:hAnsi="Calibri"/>
-                <w:color w:val="000000"/>
-              </w:rPr>
-            </w:pPr>
-            <w:r>
-              <w:rPr>
-                <w:rFonts w:ascii="Calibri" w:hAnsi="Calibri"/>
+                <w:color w:val="000000"/>
+              </w:rPr>
+            </w:pPr>
+            <w:r>
+              <w:rPr>
                 <w:color w:val="000000"/>
               </w:rPr>
               <w:t xml:space="preserve">Mostrar reportes, aplicar </w:t>
@@ -3908,7 +3727,6 @@
             <w:proofErr w:type="spellStart"/>
             <w:r>
               <w:rPr>
-                <w:rFonts w:ascii="Calibri" w:hAnsi="Calibri"/>
                 <w:color w:val="000000"/>
               </w:rPr>
               <w:t>business</w:t>
@@ -3916,7 +3734,6 @@
             <w:proofErr w:type="spellEnd"/>
             <w:r>
               <w:rPr>
-                <w:rFonts w:ascii="Calibri" w:hAnsi="Calibri"/>
                 <w:color w:val="000000"/>
               </w:rPr>
               <w:t xml:space="preserve"> </w:t>
@@ -3924,7 +3741,6 @@
             <w:proofErr w:type="spellStart"/>
             <w:r>
               <w:rPr>
-                <w:rFonts w:ascii="Calibri" w:hAnsi="Calibri"/>
                 <w:color w:val="000000"/>
               </w:rPr>
               <w:t>analytics</w:t>
@@ -3949,13 +3765,11 @@
             <w:pPr>
               <w:jc w:val="center"/>
               <w:rPr>
-                <w:rFonts w:ascii="Calibri" w:hAnsi="Calibri"/>
-                <w:color w:val="000000"/>
-              </w:rPr>
-            </w:pPr>
-            <w:r>
-              <w:rPr>
-                <w:rFonts w:ascii="Calibri" w:hAnsi="Calibri"/>
+                <w:color w:val="000000"/>
+              </w:rPr>
+            </w:pPr>
+            <w:r>
+              <w:rPr>
                 <w:color w:val="000000"/>
               </w:rPr>
               <w:t>-</w:t>
@@ -3984,13 +3798,11 @@
           <w:p>
             <w:pPr>
               <w:rPr>
-                <w:rFonts w:ascii="Calibri" w:hAnsi="Calibri"/>
-                <w:color w:val="000000"/>
-              </w:rPr>
-            </w:pPr>
-            <w:r>
-              <w:rPr>
-                <w:rFonts w:ascii="Calibri" w:hAnsi="Calibri"/>
+                <w:color w:val="000000"/>
+              </w:rPr>
+            </w:pPr>
+            <w:r>
+              <w:rPr>
                 <w:color w:val="000000"/>
               </w:rPr>
               <w:t>Arquitectura</w:t>
@@ -4014,13 +3826,11 @@
             <w:pPr>
               <w:jc w:val="center"/>
               <w:rPr>
-                <w:rFonts w:ascii="Calibri" w:hAnsi="Calibri"/>
-                <w:color w:val="000000"/>
-              </w:rPr>
-            </w:pPr>
-            <w:r>
-              <w:rPr>
-                <w:rFonts w:ascii="Calibri" w:hAnsi="Calibri"/>
+                <w:color w:val="000000"/>
+              </w:rPr>
+            </w:pPr>
+            <w:r>
+              <w:rPr>
                 <w:color w:val="000000"/>
               </w:rPr>
               <w:t xml:space="preserve">Aplicación para Android, </w:t>
@@ -4028,7 +3838,6 @@
             <w:proofErr w:type="spellStart"/>
             <w:r>
               <w:rPr>
-                <w:rFonts w:ascii="Calibri" w:hAnsi="Calibri"/>
                 <w:color w:val="000000"/>
               </w:rPr>
               <w:t>Backend</w:t>
@@ -4036,7 +3845,6 @@
             <w:proofErr w:type="spellEnd"/>
             <w:r>
               <w:rPr>
-                <w:rFonts w:ascii="Calibri" w:hAnsi="Calibri"/>
                 <w:color w:val="000000"/>
               </w:rPr>
               <w:t xml:space="preserve"> en la nube</w:t>
@@ -4060,13 +3868,11 @@
             <w:pPr>
               <w:jc w:val="center"/>
               <w:rPr>
-                <w:rFonts w:ascii="Calibri" w:hAnsi="Calibri"/>
-                <w:color w:val="000000"/>
-              </w:rPr>
-            </w:pPr>
-            <w:r>
-              <w:rPr>
-                <w:rFonts w:ascii="Calibri" w:hAnsi="Calibri"/>
+                <w:color w:val="000000"/>
+              </w:rPr>
+            </w:pPr>
+            <w:r>
+              <w:rPr>
                 <w:color w:val="000000"/>
               </w:rPr>
               <w:t xml:space="preserve">4 </w:t>
@@ -4074,7 +3880,6 @@
             <w:proofErr w:type="spellStart"/>
             <w:r>
               <w:rPr>
-                <w:rFonts w:ascii="Calibri" w:hAnsi="Calibri"/>
                 <w:color w:val="000000"/>
               </w:rPr>
               <w:t>beacons</w:t>
@@ -4082,7 +3887,6 @@
             <w:proofErr w:type="spellEnd"/>
             <w:r>
               <w:rPr>
-                <w:rFonts w:ascii="Calibri" w:hAnsi="Calibri"/>
                 <w:color w:val="000000"/>
               </w:rPr>
               <w:t xml:space="preserve"> en pruebas</w:t>
@@ -4106,13 +3910,11 @@
             <w:pPr>
               <w:jc w:val="center"/>
               <w:rPr>
-                <w:rFonts w:ascii="Calibri" w:hAnsi="Calibri"/>
-                <w:color w:val="000000"/>
-              </w:rPr>
-            </w:pPr>
-            <w:r>
-              <w:rPr>
-                <w:rFonts w:ascii="Calibri" w:hAnsi="Calibri"/>
+                <w:color w:val="000000"/>
+              </w:rPr>
+            </w:pPr>
+            <w:r>
+              <w:rPr>
                 <w:color w:val="000000"/>
               </w:rPr>
               <w:t xml:space="preserve">4 </w:t>
@@ -4120,7 +3922,6 @@
             <w:proofErr w:type="spellStart"/>
             <w:r>
               <w:rPr>
-                <w:rFonts w:ascii="Calibri" w:hAnsi="Calibri"/>
                 <w:color w:val="000000"/>
               </w:rPr>
               <w:t>beacons</w:t>
@@ -4128,7 +3929,6 @@
             <w:proofErr w:type="spellEnd"/>
             <w:r>
               <w:rPr>
-                <w:rFonts w:ascii="Calibri" w:hAnsi="Calibri"/>
                 <w:color w:val="000000"/>
               </w:rPr>
               <w:t xml:space="preserve"> desplegados en tiendas, sistema cargado en la nube</w:t>
@@ -4157,13 +3957,11 @@
           <w:p>
             <w:pPr>
               <w:rPr>
-                <w:rFonts w:ascii="Calibri" w:hAnsi="Calibri"/>
-                <w:color w:val="000000"/>
-              </w:rPr>
-            </w:pPr>
-            <w:r>
-              <w:rPr>
-                <w:rFonts w:ascii="Calibri" w:hAnsi="Calibri"/>
+                <w:color w:val="000000"/>
+              </w:rPr>
+            </w:pPr>
+            <w:r>
+              <w:rPr>
                 <w:color w:val="000000"/>
               </w:rPr>
               <w:t>Eventos de Marketing</w:t>
@@ -4187,13 +3985,11 @@
             <w:pPr>
               <w:jc w:val="center"/>
               <w:rPr>
-                <w:rFonts w:ascii="Calibri" w:hAnsi="Calibri"/>
-                <w:color w:val="000000"/>
-              </w:rPr>
-            </w:pPr>
-            <w:r>
-              <w:rPr>
-                <w:rFonts w:ascii="Calibri" w:hAnsi="Calibri"/>
+                <w:color w:val="000000"/>
+              </w:rPr>
+            </w:pPr>
+            <w:r>
+              <w:rPr>
                 <w:color w:val="000000"/>
               </w:rPr>
               <w:t>-</w:t>
@@ -4217,14 +4013,12 @@
             <w:pPr>
               <w:jc w:val="center"/>
               <w:rPr>
-                <w:rFonts w:ascii="Calibri" w:hAnsi="Calibri"/>
                 <w:color w:val="000000"/>
               </w:rPr>
             </w:pPr>
             <w:proofErr w:type="spellStart"/>
             <w:r>
               <w:rPr>
-                <w:rFonts w:ascii="Calibri" w:hAnsi="Calibri"/>
                 <w:color w:val="000000"/>
               </w:rPr>
               <w:t>Presentacion</w:t>
@@ -4232,7 +4026,6 @@
             <w:proofErr w:type="spellEnd"/>
             <w:r>
               <w:rPr>
-                <w:rFonts w:ascii="Calibri" w:hAnsi="Calibri"/>
                 <w:color w:val="000000"/>
               </w:rPr>
               <w:t xml:space="preserve"> a los interesados</w:t>
@@ -4256,14 +4049,12 @@
             <w:pPr>
               <w:jc w:val="center"/>
               <w:rPr>
-                <w:rFonts w:ascii="Calibri" w:hAnsi="Calibri"/>
                 <w:color w:val="000000"/>
               </w:rPr>
             </w:pPr>
             <w:proofErr w:type="spellStart"/>
             <w:r>
               <w:rPr>
-                <w:rFonts w:ascii="Calibri" w:hAnsi="Calibri"/>
                 <w:color w:val="000000"/>
               </w:rPr>
               <w:t>Presentacion</w:t>
@@ -4271,7 +4062,6 @@
             <w:proofErr w:type="spellEnd"/>
             <w:r>
               <w:rPr>
-                <w:rFonts w:ascii="Calibri" w:hAnsi="Calibri"/>
                 <w:color w:val="000000"/>
               </w:rPr>
               <w:t xml:space="preserve"> al cliente para pruebas.</w:t>
@@ -4300,14 +4090,12 @@
           <w:p>
             <w:pPr>
               <w:rPr>
-                <w:rFonts w:ascii="Calibri" w:hAnsi="Calibri"/>
                 <w:color w:val="000000"/>
               </w:rPr>
             </w:pPr>
             <w:proofErr w:type="spellStart"/>
             <w:r>
               <w:rPr>
-                <w:rFonts w:ascii="Calibri" w:hAnsi="Calibri"/>
                 <w:color w:val="000000"/>
               </w:rPr>
               <w:t>Release</w:t>
@@ -4332,13 +4120,11 @@
             <w:pPr>
               <w:jc w:val="center"/>
               <w:rPr>
-                <w:rFonts w:ascii="Calibri" w:hAnsi="Calibri"/>
-                <w:color w:val="000000"/>
-              </w:rPr>
-            </w:pPr>
-            <w:r>
-              <w:rPr>
-                <w:rFonts w:ascii="Calibri" w:hAnsi="Calibri"/>
+                <w:color w:val="000000"/>
+              </w:rPr>
+            </w:pPr>
+            <w:r>
+              <w:rPr>
                 <w:color w:val="000000"/>
               </w:rPr>
               <w:t>0.5</w:t>
@@ -4362,13 +4148,11 @@
             <w:pPr>
               <w:jc w:val="center"/>
               <w:rPr>
-                <w:rFonts w:ascii="Calibri" w:hAnsi="Calibri"/>
-                <w:color w:val="000000"/>
-              </w:rPr>
-            </w:pPr>
-            <w:r>
-              <w:rPr>
-                <w:rFonts w:ascii="Calibri" w:hAnsi="Calibri"/>
+                <w:color w:val="000000"/>
+              </w:rPr>
+            </w:pPr>
+            <w:r>
+              <w:rPr>
                 <w:color w:val="000000"/>
               </w:rPr>
               <w:t>1.0</w:t>
@@ -4392,13 +4176,11 @@
             <w:pPr>
               <w:jc w:val="center"/>
               <w:rPr>
-                <w:rFonts w:ascii="Calibri" w:hAnsi="Calibri"/>
-                <w:color w:val="000000"/>
-              </w:rPr>
-            </w:pPr>
-            <w:r>
-              <w:rPr>
-                <w:rFonts w:ascii="Calibri" w:hAnsi="Calibri"/>
+                <w:color w:val="000000"/>
+              </w:rPr>
+            </w:pPr>
+            <w:r>
+              <w:rPr>
                 <w:color w:val="000000"/>
               </w:rPr>
               <w:t>-</w:t>
@@ -4441,7 +4223,7 @@
 </file>
 
 <file path=word/endnotes.xml><?xml version="1.0" encoding="utf-8"?>
-<w:endnotes xmlns:wpc="http://schemas.microsoft.com/office/word/2010/wordprocessingCanvas" xmlns:mo="http://schemas.microsoft.com/office/mac/office/2008/main" xmlns:mc="http://schemas.openxmlformats.org/markup-compatibility/2006" xmlns:mv="urn:schemas-microsoft-com:mac:vml" xmlns:o="urn:schemas-microsoft-com:office:office" xmlns:r="http://schemas.openxmlformats.org/officeDocument/2006/relationships" xmlns:m="http://schemas.openxmlformats.org/officeDocument/2006/math" xmlns:v="urn:schemas-microsoft-com:vml" xmlns:wp14="http://schemas.microsoft.com/office/word/2010/wordprocessingDrawing" xmlns:wp="http://schemas.openxmlformats.org/drawingml/2006/wordprocessingDrawing" xmlns:w10="urn:schemas-microsoft-com:office:word" xmlns:w="http://schemas.openxmlformats.org/wordprocessingml/2006/main" xmlns:w14="http://schemas.microsoft.com/office/word/2010/wordml" xmlns:w15="http://schemas.microsoft.com/office/word/2012/wordml" xmlns:wpg="http://schemas.microsoft.com/office/word/2010/wordprocessingGroup" xmlns:wpi="http://schemas.microsoft.com/office/word/2010/wordprocessingInk" xmlns:wne="http://schemas.microsoft.com/office/word/2006/wordml" xmlns:wps="http://schemas.microsoft.com/office/word/2010/wordprocessingShape" mc:Ignorable="w14 w15 wp14">
+<w:endnotes xmlns:wpc="http://schemas.microsoft.com/office/word/2010/wordprocessingCanvas" xmlns:mc="http://schemas.openxmlformats.org/markup-compatibility/2006" xmlns:o="urn:schemas-microsoft-com:office:office" xmlns:r="http://schemas.openxmlformats.org/officeDocument/2006/relationships" xmlns:m="http://schemas.openxmlformats.org/officeDocument/2006/math" xmlns:v="urn:schemas-microsoft-com:vml" xmlns:wp14="http://schemas.microsoft.com/office/word/2010/wordprocessingDrawing" xmlns:wp="http://schemas.openxmlformats.org/drawingml/2006/wordprocessingDrawing" xmlns:w10="urn:schemas-microsoft-com:office:word" xmlns:w="http://schemas.openxmlformats.org/wordprocessingml/2006/main" xmlns:w14="http://schemas.microsoft.com/office/word/2010/wordml" xmlns:w15="http://schemas.microsoft.com/office/word/2012/wordml" xmlns:wpg="http://schemas.microsoft.com/office/word/2010/wordprocessingGroup" xmlns:wpi="http://schemas.microsoft.com/office/word/2010/wordprocessingInk" xmlns:wne="http://schemas.microsoft.com/office/word/2006/wordml" xmlns:wps="http://schemas.microsoft.com/office/word/2010/wordprocessingShape" mc:Ignorable="w14 w15 wp14">
   <w:endnote w:type="separator" w:id="-1">
     <w:p>
       <w:r>
@@ -4460,7 +4242,7 @@
 </file>
 
 <file path=word/footer1.xml><?xml version="1.0" encoding="utf-8"?>
-<w:ftr xmlns:wpc="http://schemas.microsoft.com/office/word/2010/wordprocessingCanvas" xmlns:mo="http://schemas.microsoft.com/office/mac/office/2008/main" xmlns:mc="http://schemas.openxmlformats.org/markup-compatibility/2006" xmlns:mv="urn:schemas-microsoft-com:mac:vml" xmlns:o="urn:schemas-microsoft-com:office:office" xmlns:r="http://schemas.openxmlformats.org/officeDocument/2006/relationships" xmlns:m="http://schemas.openxmlformats.org/officeDocument/2006/math" xmlns:v="urn:schemas-microsoft-com:vml" xmlns:wp14="http://schemas.microsoft.com/office/word/2010/wordprocessingDrawing" xmlns:wp="http://schemas.openxmlformats.org/drawingml/2006/wordprocessingDrawing" xmlns:w10="urn:schemas-microsoft-com:office:word" xmlns:w="http://schemas.openxmlformats.org/wordprocessingml/2006/main" xmlns:w14="http://schemas.microsoft.com/office/word/2010/wordml" xmlns:w15="http://schemas.microsoft.com/office/word/2012/wordml" xmlns:wpg="http://schemas.microsoft.com/office/word/2010/wordprocessingGroup" xmlns:wpi="http://schemas.microsoft.com/office/word/2010/wordprocessingInk" xmlns:wne="http://schemas.microsoft.com/office/word/2006/wordml" xmlns:wps="http://schemas.microsoft.com/office/word/2010/wordprocessingShape" mc:Ignorable="w14 w15 wp14">
+<w:ftr xmlns:wpc="http://schemas.microsoft.com/office/word/2010/wordprocessingCanvas" xmlns:mc="http://schemas.openxmlformats.org/markup-compatibility/2006" xmlns:o="urn:schemas-microsoft-com:office:office" xmlns:r="http://schemas.openxmlformats.org/officeDocument/2006/relationships" xmlns:m="http://schemas.openxmlformats.org/officeDocument/2006/math" xmlns:v="urn:schemas-microsoft-com:vml" xmlns:wp14="http://schemas.microsoft.com/office/word/2010/wordprocessingDrawing" xmlns:wp="http://schemas.openxmlformats.org/drawingml/2006/wordprocessingDrawing" xmlns:w10="urn:schemas-microsoft-com:office:word" xmlns:w="http://schemas.openxmlformats.org/wordprocessingml/2006/main" xmlns:w14="http://schemas.microsoft.com/office/word/2010/wordml" xmlns:w15="http://schemas.microsoft.com/office/word/2012/wordml" xmlns:wpg="http://schemas.microsoft.com/office/word/2010/wordprocessingGroup" xmlns:wpi="http://schemas.microsoft.com/office/word/2010/wordprocessingInk" xmlns:wne="http://schemas.microsoft.com/office/word/2006/wordml" xmlns:wps="http://schemas.microsoft.com/office/word/2010/wordprocessingShape" mc:Ignorable="w14 w15 wp14">
   <w:p>
     <w:pPr>
       <w:pStyle w:val="Piedepgina"/>
@@ -4483,7 +4265,7 @@
 </file>
 
 <file path=word/footnotes.xml><?xml version="1.0" encoding="utf-8"?>
-<w:footnotes xmlns:wpc="http://schemas.microsoft.com/office/word/2010/wordprocessingCanvas" xmlns:mo="http://schemas.microsoft.com/office/mac/office/2008/main" xmlns:mc="http://schemas.openxmlformats.org/markup-compatibility/2006" xmlns:mv="urn:schemas-microsoft-com:mac:vml" xmlns:o="urn:schemas-microsoft-com:office:office" xmlns:r="http://schemas.openxmlformats.org/officeDocument/2006/relationships" xmlns:m="http://schemas.openxmlformats.org/officeDocument/2006/math" xmlns:v="urn:schemas-microsoft-com:vml" xmlns:wp14="http://schemas.microsoft.com/office/word/2010/wordprocessingDrawing" xmlns:wp="http://schemas.openxmlformats.org/drawingml/2006/wordprocessingDrawing" xmlns:w10="urn:schemas-microsoft-com:office:word" xmlns:w="http://schemas.openxmlformats.org/wordprocessingml/2006/main" xmlns:w14="http://schemas.microsoft.com/office/word/2010/wordml" xmlns:w15="http://schemas.microsoft.com/office/word/2012/wordml" xmlns:wpg="http://schemas.microsoft.com/office/word/2010/wordprocessingGroup" xmlns:wpi="http://schemas.microsoft.com/office/word/2010/wordprocessingInk" xmlns:wne="http://schemas.microsoft.com/office/word/2006/wordml" xmlns:wps="http://schemas.microsoft.com/office/word/2010/wordprocessingShape" mc:Ignorable="w14 w15 wp14">
+<w:footnotes xmlns:wpc="http://schemas.microsoft.com/office/word/2010/wordprocessingCanvas" xmlns:mc="http://schemas.openxmlformats.org/markup-compatibility/2006" xmlns:o="urn:schemas-microsoft-com:office:office" xmlns:r="http://schemas.openxmlformats.org/officeDocument/2006/relationships" xmlns:m="http://schemas.openxmlformats.org/officeDocument/2006/math" xmlns:v="urn:schemas-microsoft-com:vml" xmlns:wp14="http://schemas.microsoft.com/office/word/2010/wordprocessingDrawing" xmlns:wp="http://schemas.openxmlformats.org/drawingml/2006/wordprocessingDrawing" xmlns:w10="urn:schemas-microsoft-com:office:word" xmlns:w="http://schemas.openxmlformats.org/wordprocessingml/2006/main" xmlns:w14="http://schemas.microsoft.com/office/word/2010/wordml" xmlns:w15="http://schemas.microsoft.com/office/word/2012/wordml" xmlns:wpg="http://schemas.microsoft.com/office/word/2010/wordprocessingGroup" xmlns:wpi="http://schemas.microsoft.com/office/word/2010/wordprocessingInk" xmlns:wne="http://schemas.microsoft.com/office/word/2006/wordml" xmlns:wps="http://schemas.microsoft.com/office/word/2010/wordprocessingShape" mc:Ignorable="w14 w15 wp14">
   <w:footnote w:type="separator" w:id="-1">
     <w:p>
       <w:r>
@@ -4502,7 +4284,7 @@
 </file>
 
 <file path=word/header1.xml><?xml version="1.0" encoding="utf-8"?>
-<w:hdr xmlns:wpc="http://schemas.microsoft.com/office/word/2010/wordprocessingCanvas" xmlns:mo="http://schemas.microsoft.com/office/mac/office/2008/main" xmlns:mc="http://schemas.openxmlformats.org/markup-compatibility/2006" xmlns:mv="urn:schemas-microsoft-com:mac:vml" xmlns:o="urn:schemas-microsoft-com:office:office" xmlns:r="http://schemas.openxmlformats.org/officeDocument/2006/relationships" xmlns:m="http://schemas.openxmlformats.org/officeDocument/2006/math" xmlns:v="urn:schemas-microsoft-com:vml" xmlns:wp14="http://schemas.microsoft.com/office/word/2010/wordprocessingDrawing" xmlns:wp="http://schemas.openxmlformats.org/drawingml/2006/wordprocessingDrawing" xmlns:w10="urn:schemas-microsoft-com:office:word" xmlns:w="http://schemas.openxmlformats.org/wordprocessingml/2006/main" xmlns:w14="http://schemas.microsoft.com/office/word/2010/wordml" xmlns:w15="http://schemas.microsoft.com/office/word/2012/wordml" xmlns:wpg="http://schemas.microsoft.com/office/word/2010/wordprocessingGroup" xmlns:wpi="http://schemas.microsoft.com/office/word/2010/wordprocessingInk" xmlns:wne="http://schemas.microsoft.com/office/word/2006/wordml" xmlns:wps="http://schemas.microsoft.com/office/word/2010/wordprocessingShape" mc:Ignorable="w14 w15 wp14">
+<w:hdr xmlns:wpc="http://schemas.microsoft.com/office/word/2010/wordprocessingCanvas" xmlns:mc="http://schemas.openxmlformats.org/markup-compatibility/2006" xmlns:o="urn:schemas-microsoft-com:office:office" xmlns:r="http://schemas.openxmlformats.org/officeDocument/2006/relationships" xmlns:m="http://schemas.openxmlformats.org/officeDocument/2006/math" xmlns:v="urn:schemas-microsoft-com:vml" xmlns:wp14="http://schemas.microsoft.com/office/word/2010/wordprocessingDrawing" xmlns:wp="http://schemas.openxmlformats.org/drawingml/2006/wordprocessingDrawing" xmlns:w10="urn:schemas-microsoft-com:office:word" xmlns:w="http://schemas.openxmlformats.org/wordprocessingml/2006/main" xmlns:w14="http://schemas.microsoft.com/office/word/2010/wordml" xmlns:w15="http://schemas.microsoft.com/office/word/2012/wordml" xmlns:wpg="http://schemas.microsoft.com/office/word/2010/wordprocessingGroup" xmlns:wpi="http://schemas.microsoft.com/office/word/2010/wordprocessingInk" xmlns:wne="http://schemas.microsoft.com/office/word/2006/wordml" xmlns:wps="http://schemas.microsoft.com/office/word/2010/wordprocessingShape" mc:Ignorable="w14 w15 wp14">
   <w:tbl>
     <w:tblPr>
       <w:tblW w:w="9124" w:type="dxa"/>
@@ -4797,7 +4579,7 @@
 </file>
 
 <file path=word/numbering.xml><?xml version="1.0" encoding="utf-8"?>
-<w:numbering xmlns:wpc="http://schemas.microsoft.com/office/word/2010/wordprocessingCanvas" xmlns:mo="http://schemas.microsoft.com/office/mac/office/2008/main" xmlns:mc="http://schemas.openxmlformats.org/markup-compatibility/2006" xmlns:mv="urn:schemas-microsoft-com:mac:vml" xmlns:o="urn:schemas-microsoft-com:office:office" xmlns:r="http://schemas.openxmlformats.org/officeDocument/2006/relationships" xmlns:m="http://schemas.openxmlformats.org/officeDocument/2006/math" xmlns:v="urn:schemas-microsoft-com:vml" xmlns:wp14="http://schemas.microsoft.com/office/word/2010/wordprocessingDrawing" xmlns:wp="http://schemas.openxmlformats.org/drawingml/2006/wordprocessingDrawing" xmlns:w10="urn:schemas-microsoft-com:office:word" xmlns:w="http://schemas.openxmlformats.org/wordprocessingml/2006/main" xmlns:w14="http://schemas.microsoft.com/office/word/2010/wordml" xmlns:w15="http://schemas.microsoft.com/office/word/2012/wordml" xmlns:wpg="http://schemas.microsoft.com/office/word/2010/wordprocessingGroup" xmlns:wpi="http://schemas.microsoft.com/office/word/2010/wordprocessingInk" xmlns:wne="http://schemas.microsoft.com/office/word/2006/wordml" xmlns:wps="http://schemas.microsoft.com/office/word/2010/wordprocessingShape" mc:Ignorable="w14 w15 wp14">
+<w:numbering xmlns:wpc="http://schemas.microsoft.com/office/word/2010/wordprocessingCanvas" xmlns:mc="http://schemas.openxmlformats.org/markup-compatibility/2006" xmlns:o="urn:schemas-microsoft-com:office:office" xmlns:r="http://schemas.openxmlformats.org/officeDocument/2006/relationships" xmlns:m="http://schemas.openxmlformats.org/officeDocument/2006/math" xmlns:v="urn:schemas-microsoft-com:vml" xmlns:wp14="http://schemas.microsoft.com/office/word/2010/wordprocessingDrawing" xmlns:wp="http://schemas.openxmlformats.org/drawingml/2006/wordprocessingDrawing" xmlns:w10="urn:schemas-microsoft-com:office:word" xmlns:w="http://schemas.openxmlformats.org/wordprocessingml/2006/main" xmlns:w14="http://schemas.microsoft.com/office/word/2010/wordml" xmlns:w15="http://schemas.microsoft.com/office/word/2012/wordml" xmlns:wpg="http://schemas.microsoft.com/office/word/2010/wordprocessingGroup" xmlns:wpi="http://schemas.microsoft.com/office/word/2010/wordprocessingInk" xmlns:wne="http://schemas.microsoft.com/office/word/2006/wordml" xmlns:wps="http://schemas.microsoft.com/office/word/2010/wordprocessingShape" mc:Ignorable="w14 w15 wp14">
   <w:abstractNum w:abstractNumId="0">
     <w:nsid w:val="07211E85"/>
     <w:multiLevelType w:val="hybridMultilevel"/>
@@ -6607,7 +6389,7 @@
     </w:rPrDefault>
     <w:pPrDefault/>
   </w:docDefaults>
-  <w:latentStyles w:defLockedState="0" w:defUIPriority="0" w:defSemiHidden="0" w:defUnhideWhenUsed="0" w:defQFormat="0" w:count="380">
+  <w:latentStyles w:defLockedState="0" w:defUIPriority="0" w:defSemiHidden="0" w:defUnhideWhenUsed="0" w:defQFormat="0" w:count="371">
     <w:lsdException w:name="Normal" w:qFormat="1"/>
     <w:lsdException w:name="heading 1" w:qFormat="1"/>
     <w:lsdException w:name="heading 2" w:semiHidden="1" w:unhideWhenUsed="1" w:qFormat="1"/>
@@ -7881,7 +7663,7 @@
 </file>
 
 <file path=customXml/itemProps1.xml><?xml version="1.0" encoding="utf-8"?>
-<ds:datastoreItem xmlns:ds="http://schemas.openxmlformats.org/officeDocument/2006/customXml" ds:itemID="{193BFCB3-ABB0-9B4A-9CF7-9F50BE251DED}">
+<ds:datastoreItem xmlns:ds="http://schemas.openxmlformats.org/officeDocument/2006/customXml" ds:itemID="{6A1B0655-F6E7-41D0-8BF3-4A8912E130DC}">
   <ds:schemaRefs>
     <ds:schemaRef ds:uri="http://schemas.openxmlformats.org/officeDocument/2006/bibliography"/>
   </ds:schemaRefs>

</xml_diff>